<commit_message>
Added command design pattern
</commit_message>
<xml_diff>
--- a/C21 Ex03 ItamarAyalon 206024796 YanivAvrahami 302374921/C21 Ex02 Itamar 206024796 Yaniv 302374921.docx
+++ b/C21 Ex03 ItamarAyalon 206024796 YanivAvrahami 302374921/C21 Ex02 Itamar 206024796 Yaniv 302374921.docx
@@ -5,7 +5,6 @@
     <w:p>
       <w:pPr>
         <w:rPr>
-          <w:rFonts w:hint="cs"/>
           <w:rtl/>
         </w:rPr>
       </w:pPr>
@@ -352,7 +351,7 @@
         <w:t xml:space="preserve"> </w:t>
       </w:r>
       <w:r>
-        <w:t>Singleton</w:t>
+        <w:t>Command</w:t>
       </w:r>
     </w:p>
     <w:p>
@@ -383,73 +382,30 @@
       </w:pPr>
       <w:r>
         <w:rPr>
+          <w:rFonts w:asciiTheme="minorBidi" w:hAnsiTheme="minorBidi" w:cs="Arial"/>
+          <w:rtl/>
+        </w:rPr>
+        <w:t>השתמשנו ב</w:t>
+      </w:r>
+      <w:r>
+        <w:rPr>
+          <w:rFonts w:asciiTheme="minorBidi" w:hAnsiTheme="minorBidi" w:cs="Arial" w:hint="cs"/>
+          <w:rtl/>
+        </w:rPr>
+        <w:t>-</w:t>
+      </w:r>
+      <w:r>
+        <w:rPr>
           <w:rFonts w:asciiTheme="minorBidi" w:hAnsiTheme="minorBidi"/>
-          <w:rtl/>
-        </w:rPr>
-        <w:t>סיבת הבחירה בתבנית זו היא כיוון שישנה מחלק</w:t>
-      </w:r>
-      <w:r>
-        <w:rPr>
-          <w:rFonts w:asciiTheme="minorBidi" w:hAnsiTheme="minorBidi" w:hint="cs"/>
-          <w:rtl/>
-        </w:rPr>
-        <w:t xml:space="preserve">ה </w:t>
-      </w:r>
-      <w:proofErr w:type="spellStart"/>
-      <w:r>
-        <w:rPr>
-          <w:rFonts w:asciiTheme="minorBidi" w:hAnsiTheme="minorBidi"/>
-        </w:rPr>
-        <w:t>FacebookUserFetcher</w:t>
-      </w:r>
-      <w:proofErr w:type="spellEnd"/>
-      <w:r>
-        <w:rPr>
-          <w:rFonts w:asciiTheme="minorBidi" w:hAnsiTheme="minorBidi" w:hint="cs"/>
-          <w:rtl/>
-        </w:rPr>
-        <w:t xml:space="preserve"> שא</w:t>
-      </w:r>
-      <w:r>
-        <w:rPr>
-          <w:rFonts w:asciiTheme="minorBidi" w:hAnsiTheme="minorBidi"/>
-          <w:rtl/>
-        </w:rPr>
-        <w:t xml:space="preserve">חראית על </w:t>
-      </w:r>
-      <w:r>
-        <w:rPr>
-          <w:rFonts w:asciiTheme="minorBidi" w:hAnsiTheme="minorBidi" w:hint="cs"/>
-          <w:rtl/>
-        </w:rPr>
-        <w:t>משיכת נתונים</w:t>
-      </w:r>
-      <w:r>
-        <w:rPr>
-          <w:rFonts w:asciiTheme="minorBidi" w:hAnsiTheme="minorBidi"/>
-          <w:rtl/>
-        </w:rPr>
-        <w:t xml:space="preserve"> </w:t>
-      </w:r>
-      <w:r>
-        <w:rPr>
-          <w:rFonts w:asciiTheme="minorBidi" w:hAnsiTheme="minorBidi" w:hint="cs"/>
-          <w:rtl/>
-        </w:rPr>
-        <w:t xml:space="preserve">מהמחלקה </w:t>
-      </w:r>
-      <w:r>
-        <w:rPr>
-          <w:rFonts w:asciiTheme="minorBidi" w:hAnsiTheme="minorBidi"/>
-        </w:rPr>
-        <w:t>FacebookService</w:t>
-      </w:r>
-      <w:r>
-        <w:rPr>
-          <w:rFonts w:asciiTheme="minorBidi" w:hAnsiTheme="minorBidi" w:hint="cs"/>
-          <w:rtl/>
-        </w:rPr>
-        <w:t>.</w:t>
+        </w:rPr>
+        <w:t>command design pattern</w:t>
+      </w:r>
+      <w:r>
+        <w:rPr>
+          <w:rFonts w:asciiTheme="minorBidi" w:hAnsiTheme="minorBidi" w:cs="Arial"/>
+          <w:rtl/>
+        </w:rPr>
+        <w:t xml:space="preserve"> כדי לעטוף את כל המידע הרלוונטי להצגת טופס חדש על המסך בתוך אובייקט יחיד בעל מטודת הפעלה פשוטה.</w:t>
       </w:r>
     </w:p>
     <w:p>
@@ -459,80 +415,23 @@
       </w:pPr>
       <w:r>
         <w:rPr>
-          <w:rFonts w:asciiTheme="minorBidi" w:hAnsiTheme="minorBidi" w:hint="cs"/>
-          <w:rtl/>
-        </w:rPr>
-        <w:t>אין צורך שכמה מחלקות יימשכו מידע מה-</w:t>
+          <w:rFonts w:asciiTheme="minorBidi" w:hAnsiTheme="minorBidi" w:cs="Arial"/>
+          <w:rtl/>
+        </w:rPr>
+        <w:t>אם בעתיד נרצה מכמה חלונות שונים, או מדרכים שונות להפעיל את הטפסים הנ"ל, אז נוכל להשתמש ב</w:t>
       </w:r>
       <w:r>
         <w:rPr>
           <w:rFonts w:asciiTheme="minorBidi" w:hAnsiTheme="minorBidi"/>
         </w:rPr>
-        <w:t>FacebookService</w:t>
-      </w:r>
-      <w:r>
-        <w:rPr>
-          <w:rFonts w:asciiTheme="minorBidi" w:hAnsiTheme="minorBidi" w:hint="cs"/>
-          <w:rtl/>
-        </w:rPr>
-        <w:t xml:space="preserve">, כלומר אין צורך ליותר ממופע יחיד עבור </w:t>
-      </w:r>
-      <w:proofErr w:type="spellStart"/>
-      <w:r>
-        <w:rPr>
-          <w:rFonts w:asciiTheme="minorBidi" w:hAnsiTheme="minorBidi"/>
-        </w:rPr>
-        <w:t>FacebookUserFetcher</w:t>
-      </w:r>
-      <w:proofErr w:type="spellEnd"/>
-      <w:r>
-        <w:rPr>
-          <w:rFonts w:asciiTheme="minorBidi" w:hAnsiTheme="minorBidi" w:hint="cs"/>
-          <w:rtl/>
-        </w:rPr>
-        <w:t xml:space="preserve">, </w:t>
-      </w:r>
-      <w:r>
-        <w:rPr>
-          <w:rFonts w:asciiTheme="minorBidi" w:hAnsiTheme="minorBidi" w:hint="cs"/>
-          <w:rtl/>
-        </w:rPr>
-        <w:t xml:space="preserve">לכן </w:t>
-      </w:r>
-      <w:r>
-        <w:rPr>
-          <w:rFonts w:asciiTheme="minorBidi" w:hAnsiTheme="minorBidi"/>
-          <w:rtl/>
-        </w:rPr>
-        <w:t>ניצור</w:t>
-      </w:r>
-      <w:r>
-        <w:rPr>
-          <w:rFonts w:asciiTheme="minorBidi" w:hAnsiTheme="minorBidi" w:hint="cs"/>
-          <w:rtl/>
-        </w:rPr>
-        <w:t xml:space="preserve"> ממנו</w:t>
-      </w:r>
-      <w:r>
-        <w:rPr>
-          <w:rFonts w:asciiTheme="minorBidi" w:hAnsiTheme="minorBidi"/>
-          <w:rtl/>
-        </w:rPr>
-        <w:t xml:space="preserve"> מופע </w:t>
-      </w:r>
-      <w:r>
-        <w:rPr>
-          <w:rFonts w:asciiTheme="minorBidi" w:hAnsiTheme="minorBidi" w:hint="cs"/>
-          <w:rtl/>
-        </w:rPr>
-        <w:t>יחיד</w:t>
-      </w:r>
-      <w:r>
-        <w:rPr>
-          <w:rFonts w:asciiTheme="minorBidi" w:hAnsiTheme="minorBidi" w:hint="cs"/>
-          <w:rtl/>
-        </w:rPr>
-        <w:t>.</w:t>
+        <w:t>command</w:t>
+      </w:r>
+      <w:r>
+        <w:rPr>
+          <w:rFonts w:asciiTheme="minorBidi" w:hAnsiTheme="minorBidi" w:cs="Arial"/>
+          <w:rtl/>
+        </w:rPr>
+        <w:t xml:space="preserve"> של הטופס שאנו מבקשים להפעיל מבלי להתעסק בלוגיקת ההצגה של הטופס שוב.</w:t>
       </w:r>
       <w:r>
         <w:rPr>
@@ -570,11 +469,11 @@
           <w:rFonts w:hint="cs"/>
           <w:rtl/>
         </w:rPr>
-        <w:t xml:space="preserve">המחלקה </w:t>
+        <w:t xml:space="preserve">יצרנו אינטרפייס </w:t>
       </w:r>
       <w:proofErr w:type="spellStart"/>
       <w:r>
-        <w:t>FacebookUserFetcher</w:t>
+        <w:t>ICommand</w:t>
       </w:r>
       <w:proofErr w:type="spellEnd"/>
       <w:r>
@@ -582,15 +481,26 @@
           <w:rFonts w:hint="cs"/>
           <w:rtl/>
         </w:rPr>
-        <w:t xml:space="preserve"> </w:t>
+        <w:t xml:space="preserve"> שמכיל מטודת הפעלה.</w:t>
+      </w:r>
+    </w:p>
+    <w:p>
+      <w:pPr>
+        <w:spacing w:after="0" w:line="240" w:lineRule="auto"/>
+        <w:rPr>
+          <w:rtl/>
+        </w:rPr>
+      </w:pPr>
+      <w:r>
+        <w:rPr>
+          <w:rFonts w:hint="cs"/>
+          <w:rtl/>
+        </w:rPr>
+        <w:t xml:space="preserve">את האינטרפייס יורשת מחלקה קונקרטית </w:t>
       </w:r>
       <w:proofErr w:type="spellStart"/>
       <w:r>
-        <w:rPr>
-          <w:rFonts w:hint="cs"/>
-          <w:rtl/>
-        </w:rPr>
-        <w:t>מיצרת</w:t>
+        <w:t>RelayCommand</w:t>
       </w:r>
       <w:proofErr w:type="spellEnd"/>
       <w:r>
@@ -598,224 +508,77 @@
           <w:rFonts w:hint="cs"/>
           <w:rtl/>
         </w:rPr>
-        <w:t xml:space="preserve"> מופע יחיד של עצמה עם הגנה מפני </w:t>
-      </w:r>
-      <w:r>
-        <w:t>thread</w:t>
-      </w:r>
-      <w:r>
-        <w:rPr>
-          <w:rFonts w:hint="cs"/>
-          <w:rtl/>
-        </w:rPr>
-        <w:t xml:space="preserve">-ים ומנגנון של </w:t>
-      </w:r>
-      <w:r>
-        <w:t>double lock</w:t>
-      </w:r>
-      <w:r>
-        <w:rPr>
-          <w:rFonts w:hint="cs"/>
-          <w:rtl/>
-        </w:rPr>
-        <w:t xml:space="preserve">. </w:t>
+        <w:t xml:space="preserve"> המחזיקה </w:t>
+      </w:r>
+      <w:r>
+        <w:t>action</w:t>
+      </w:r>
+      <w:r>
+        <w:rPr>
+          <w:rFonts w:hint="cs"/>
+          <w:rtl/>
+        </w:rPr>
+        <w:t xml:space="preserve"> להפעלה, שאותו מקבלת באיתחול המופע.</w:t>
       </w:r>
     </w:p>
     <w:p>
       <w:pPr>
         <w:spacing w:after="0" w:line="240" w:lineRule="auto"/>
-        <w:ind w:right="720"/>
-        <w:rPr>
-          <w:rtl/>
-        </w:rPr>
-      </w:pPr>
-      <w:r>
-        <w:rPr>
-          <w:rFonts w:hint="cs"/>
-          <w:rtl/>
-        </w:rPr>
-        <w:t>ב</w:t>
-      </w:r>
-      <w:r>
-        <w:rPr>
-          <w:rtl/>
-        </w:rPr>
-        <w:t>מחלקה</w:t>
-      </w:r>
-      <w:r>
-        <w:rPr>
-          <w:rFonts w:hint="cs"/>
-          <w:rtl/>
-        </w:rPr>
-        <w:t xml:space="preserve"> יש משתנה</w:t>
-      </w:r>
-      <w:r>
-        <w:rPr>
-          <w:rtl/>
-        </w:rPr>
-        <w:t xml:space="preserve"> סטטי</w:t>
-      </w:r>
-      <w:r>
-        <w:rPr>
-          <w:rFonts w:hint="cs"/>
-          <w:rtl/>
-        </w:rPr>
-        <w:t xml:space="preserve"> </w:t>
-      </w:r>
-      <w:proofErr w:type="spellStart"/>
-      <w:r>
-        <w:t>m_Instance</w:t>
-      </w:r>
-      <w:proofErr w:type="spellEnd"/>
-      <w:r>
-        <w:rPr>
-          <w:rFonts w:hint="cs"/>
-          <w:rtl/>
-        </w:rPr>
-        <w:t xml:space="preserve"> </w:t>
-      </w:r>
-      <w:r>
-        <w:rPr>
-          <w:rFonts w:hint="cs"/>
-          <w:rtl/>
-        </w:rPr>
-        <w:t>ו</w:t>
-      </w:r>
-      <w:r>
-        <w:rPr>
-          <w:rFonts w:hint="cs"/>
-          <w:rtl/>
-        </w:rPr>
-        <w:t>באמצעות</w:t>
-      </w:r>
-      <w:r>
-        <w:rPr>
-          <w:rFonts w:hint="cs"/>
-          <w:rtl/>
-        </w:rPr>
-        <w:t xml:space="preserve"> המשתנה</w:t>
-      </w:r>
-      <w:r>
-        <w:rPr>
-          <w:rFonts w:hint="cs"/>
-          <w:rtl/>
-        </w:rPr>
-        <w:t xml:space="preserve"> </w:t>
-      </w:r>
-      <w:r>
-        <w:t>Instance</w:t>
-      </w:r>
-      <w:r>
-        <w:rPr>
-          <w:rtl/>
-        </w:rPr>
-        <w:t xml:space="preserve"> </w:t>
-      </w:r>
-      <w:r>
-        <w:rPr>
-          <w:rFonts w:hint="cs"/>
-          <w:rtl/>
-        </w:rPr>
-        <w:t>נ</w:t>
-      </w:r>
-      <w:r>
-        <w:rPr>
-          <w:rtl/>
-        </w:rPr>
-        <w:t xml:space="preserve">בדוק אם </w:t>
-      </w:r>
-      <w:r>
-        <w:rPr>
-          <w:rFonts w:hint="cs"/>
-          <w:rtl/>
-        </w:rPr>
-        <w:t xml:space="preserve">כבר קיים מופע של </w:t>
-      </w:r>
-      <w:proofErr w:type="spellStart"/>
-      <w:r>
-        <w:t>m</w:t>
-      </w:r>
-      <w:r>
-        <w:t>_Instance</w:t>
-      </w:r>
-      <w:proofErr w:type="spellEnd"/>
-      <w:r>
-        <w:rPr>
-          <w:rFonts w:hint="cs"/>
-          <w:rtl/>
-        </w:rPr>
-        <w:t xml:space="preserve">, </w:t>
-      </w:r>
-      <w:r>
-        <w:rPr>
-          <w:rtl/>
-        </w:rPr>
-        <w:t>אם יש</w:t>
-      </w:r>
-      <w:r>
-        <w:rPr>
-          <w:rFonts w:hint="cs"/>
-          <w:rtl/>
-        </w:rPr>
-        <w:t xml:space="preserve"> אז</w:t>
-      </w:r>
-      <w:r>
-        <w:rPr>
-          <w:rtl/>
-        </w:rPr>
-        <w:t xml:space="preserve"> </w:t>
-      </w:r>
-      <w:r>
-        <w:rPr>
-          <w:rFonts w:hint="cs"/>
-          <w:rtl/>
-        </w:rPr>
-        <w:t>נחזיר אותו אחרת נ</w:t>
-      </w:r>
-      <w:r>
-        <w:rPr>
-          <w:rtl/>
-        </w:rPr>
-        <w:t>י</w:t>
-      </w:r>
-      <w:r>
-        <w:rPr>
-          <w:rFonts w:hint="cs"/>
-          <w:rtl/>
-        </w:rPr>
-        <w:t>י</w:t>
-      </w:r>
-      <w:r>
-        <w:rPr>
-          <w:rtl/>
-        </w:rPr>
-        <w:t xml:space="preserve">צר אחד </w:t>
-      </w:r>
-      <w:r>
-        <w:rPr>
-          <w:rFonts w:hint="cs"/>
-          <w:rtl/>
-        </w:rPr>
-        <w:t>חדש</w:t>
-      </w:r>
-      <w:r>
-        <w:rPr>
-          <w:rFonts w:hint="cs"/>
-          <w:rtl/>
-        </w:rPr>
-        <w:t>.</w:t>
+        <w:rPr>
+          <w:rtl/>
+        </w:rPr>
+      </w:pPr>
+      <w:r>
+        <w:rPr>
+          <w:rFonts w:hint="cs"/>
+          <w:rtl/>
+        </w:rPr>
+        <w:t>כל כפתור להצגת טופס חדש משתמש ב-</w:t>
+      </w:r>
+      <w:r>
+        <w:t>command</w:t>
+      </w:r>
+      <w:r>
+        <w:rPr>
+          <w:rFonts w:hint="cs"/>
+          <w:rtl/>
+        </w:rPr>
+        <w:t xml:space="preserve"> ספציפי בשבילו. וההפעלה של ה </w:t>
+      </w:r>
+      <w:r>
+        <w:t>command</w:t>
+      </w:r>
+      <w:r>
+        <w:rPr>
+          <w:rFonts w:hint="cs"/>
+          <w:rtl/>
+        </w:rPr>
+        <w:t xml:space="preserve"> מתבצעת בלחיצת הכפתור.</w:t>
       </w:r>
     </w:p>
     <w:p>
       <w:pPr>
         <w:spacing w:after="0" w:line="240" w:lineRule="auto"/>
-      </w:pPr>
-      <w:r>
-        <w:rPr>
-          <w:rFonts w:hint="cs"/>
-          <w:rtl/>
-        </w:rPr>
-        <w:t xml:space="preserve">מיקום </w:t>
+        <w:rPr>
+          <w:rtl/>
+        </w:rPr>
+      </w:pPr>
+      <w:r>
+        <w:rPr>
+          <w:rFonts w:hint="cs"/>
+          <w:rtl/>
+        </w:rPr>
+        <w:t xml:space="preserve">וכפתורים בעלי אותו </w:t>
+      </w:r>
+      <w:r>
+        <w:t>command</w:t>
+      </w:r>
+      <w:r>
+        <w:rPr>
+          <w:rFonts w:hint="cs"/>
+          <w:rtl/>
+        </w:rPr>
+        <w:t xml:space="preserve"> יכולים להימצא בכמה מקומות שונים בקוד.</w:t>
       </w:r>
     </w:p>
     <w:p>
@@ -910,6 +673,7 @@
         <w:rPr>
           <w:noProof/>
         </w:rPr>
+        <w:lastRenderedPageBreak/>
         <w:drawing>
           <wp:inline distT="0" distB="0" distL="0" distR="0" wp14:anchorId="4826FFA2" wp14:editId="693578C2">
             <wp:extent cx="3070416" cy="2707992"/>
@@ -1566,6 +1330,7 @@
           <w:rFonts w:hint="cs"/>
           <w:noProof/>
         </w:rPr>
+        <w:lastRenderedPageBreak/>
         <w:drawing>
           <wp:inline distT="0" distB="0" distL="0" distR="0" wp14:anchorId="4CC0DECB" wp14:editId="415F5081">
             <wp:extent cx="5262880" cy="3200400"/>
@@ -1659,7 +1424,6 @@
           <w:sz w:val="20"/>
           <w:szCs w:val="20"/>
         </w:rPr>
-        <w:lastRenderedPageBreak/>
         <w:drawing>
           <wp:anchor distT="0" distB="0" distL="114300" distR="114300" simplePos="0" relativeHeight="251660800" behindDoc="1" locked="0" layoutInCell="1" allowOverlap="1" wp14:anchorId="3B90655A" wp14:editId="2C236896">
             <wp:simplePos x="0" y="0"/>
@@ -2269,6 +2033,7 @@
         <w:spacing w:after="0" w:line="240" w:lineRule="auto"/>
       </w:pPr>
       <w:r>
+        <w:lastRenderedPageBreak/>
         <w:t>Sequence Diagram</w:t>
       </w:r>
     </w:p>
@@ -2281,7 +2046,6 @@
         <w:rPr>
           <w:noProof/>
         </w:rPr>
-        <w:lastRenderedPageBreak/>
         <w:drawing>
           <wp:inline distT="0" distB="0" distL="0" distR="0" wp14:anchorId="6AF977AC" wp14:editId="728D7B9E">
             <wp:extent cx="5266690" cy="3591560"/>
@@ -2521,23 +2285,7 @@
           <w:rFonts w:hint="cs"/>
           <w:rtl/>
         </w:rPr>
-        <w:t xml:space="preserve"> בעזרת לוקים במקומות שנראו בעייתיים מבחינת מולטי-</w:t>
-      </w:r>
-      <w:proofErr w:type="spellStart"/>
-      <w:r>
-        <w:rPr>
-          <w:rFonts w:hint="cs"/>
-          <w:rtl/>
-        </w:rPr>
-        <w:t>טראדד</w:t>
-      </w:r>
-      <w:proofErr w:type="spellEnd"/>
-      <w:r>
-        <w:rPr>
-          <w:rFonts w:hint="cs"/>
-          <w:rtl/>
-        </w:rPr>
-        <w:t>.</w:t>
+        <w:t xml:space="preserve"> בעזרת לוקים במקומות שנראו בעייתיים מבחינת מולטי-טראדד.</w:t>
       </w:r>
     </w:p>
     <w:p>
@@ -2624,20 +2372,20 @@
         </w:rPr>
         <w:t xml:space="preserve">את הפעלת המטודה </w:t>
       </w:r>
+      <w:proofErr w:type="spellStart"/>
       <w:r>
         <w:rPr>
           <w:rFonts w:ascii="Consolas" w:hAnsi="Consolas" w:cs="Consolas"/>
           <w:color w:val="E36C0A" w:themeColor="accent6" w:themeShade="BF"/>
-          <w:lang/>
         </w:rPr>
         <w:t>fetchAlbumsOnLoad</w:t>
       </w:r>
+      <w:proofErr w:type="spellEnd"/>
       <w:r>
         <w:rPr>
           <w:rFonts w:ascii="Consolas" w:hAnsi="Consolas" w:hint="cs"/>
           <w:color w:val="E36C0A" w:themeColor="accent6" w:themeShade="BF"/>
           <w:rtl/>
-          <w:lang/>
         </w:rPr>
         <w:t xml:space="preserve"> </w:t>
       </w:r>
@@ -2646,173 +2394,128 @@
           <w:rFonts w:ascii="Consolas" w:hAnsi="Consolas" w:hint="cs"/>
           <w:color w:val="E36C0A" w:themeColor="accent6" w:themeShade="BF"/>
           <w:rtl/>
-          <w:lang/>
         </w:rPr>
         <w:t xml:space="preserve">(שורה 29) </w:t>
       </w:r>
-      <w:proofErr w:type="spellStart"/>
       <w:r>
         <w:rPr>
           <w:rFonts w:ascii="Consolas" w:hAnsi="Consolas" w:hint="cs"/>
           <w:color w:val="000000"/>
           <w:rtl/>
-          <w:lang/>
-        </w:rPr>
-        <w:t>בטראד</w:t>
-      </w:r>
-      <w:proofErr w:type="spellEnd"/>
+        </w:rPr>
+        <w:t>בטראד נפרד.</w:t>
+      </w:r>
+    </w:p>
+    <w:p>
+      <w:pPr>
+        <w:pStyle w:val="ListParagraph"/>
+        <w:rPr>
+          <w:rFonts w:ascii="Consolas" w:hAnsi="Consolas"/>
+          <w:color w:val="000000"/>
+          <w:rtl/>
+        </w:rPr>
+      </w:pPr>
       <w:r>
         <w:rPr>
           <w:rFonts w:ascii="Consolas" w:hAnsi="Consolas" w:hint="cs"/>
           <w:color w:val="000000"/>
           <w:rtl/>
-          <w:lang/>
-        </w:rPr>
-        <w:t xml:space="preserve"> נפרד.</w:t>
-      </w:r>
-    </w:p>
-    <w:p>
-      <w:pPr>
-        <w:pStyle w:val="ListParagraph"/>
+        </w:rPr>
+        <w:t xml:space="preserve">המטודה פונה אל </w:t>
+      </w:r>
+      <w:proofErr w:type="spellStart"/>
+      <w:r>
         <w:rPr>
           <w:rFonts w:ascii="Consolas" w:hAnsi="Consolas"/>
-          <w:color w:val="000000"/>
-          <w:rtl/>
-          <w:lang/>
-        </w:rPr>
-      </w:pPr>
+          <w:color w:val="31849B" w:themeColor="accent5" w:themeShade="BF"/>
+        </w:rPr>
+        <w:t>FacebookUserFetcher</w:t>
+      </w:r>
+      <w:proofErr w:type="spellEnd"/>
+      <w:r>
+        <w:rPr>
+          <w:rFonts w:hint="cs"/>
+          <w:color w:val="31849B" w:themeColor="accent5" w:themeShade="BF"/>
+          <w:rtl/>
+        </w:rPr>
+        <w:t xml:space="preserve"> </w:t>
+      </w:r>
       <w:r>
         <w:rPr>
           <w:rFonts w:ascii="Consolas" w:hAnsi="Consolas" w:hint="cs"/>
           <w:color w:val="000000"/>
           <w:rtl/>
-          <w:lang/>
-        </w:rPr>
-        <w:t xml:space="preserve">המטודה פונה אל </w:t>
-      </w:r>
-      <w:proofErr w:type="spellStart"/>
-      <w:r>
-        <w:rPr>
-          <w:rFonts w:ascii="Consolas" w:hAnsi="Consolas"/>
-          <w:color w:val="31849B" w:themeColor="accent5" w:themeShade="BF"/>
-        </w:rPr>
-        <w:t>FacebookUserFetcher</w:t>
-      </w:r>
-      <w:proofErr w:type="spellEnd"/>
-      <w:r>
-        <w:rPr>
-          <w:rFonts w:hint="cs"/>
-          <w:color w:val="31849B" w:themeColor="accent5" w:themeShade="BF"/>
-          <w:rtl/>
-        </w:rPr>
-        <w:t xml:space="preserve"> </w:t>
+        </w:rPr>
+        <w:t>במטרה לחלץ את כל האלבומים בצורה אסינכרונית</w:t>
       </w:r>
       <w:r>
         <w:rPr>
           <w:rFonts w:ascii="Consolas" w:hAnsi="Consolas" w:hint="cs"/>
           <w:color w:val="000000"/>
           <w:rtl/>
-          <w:lang/>
-        </w:rPr>
-        <w:t>במטרה לחלץ את כל האלבומים בצורה אסינכרונית</w:t>
+        </w:rPr>
+        <w:t xml:space="preserve">, ומוסיפה אותם לתוך הרשימה המוצגת ב </w:t>
       </w:r>
       <w:r>
         <w:rPr>
           <w:rFonts w:ascii="Consolas" w:hAnsi="Consolas" w:hint="cs"/>
           <w:color w:val="000000"/>
-          <w:rtl/>
-          <w:lang/>
-        </w:rPr>
-        <w:t xml:space="preserve">, ומוסיפה אותם לתוך הרשימה המוצגת ב </w:t>
+        </w:rPr>
+        <w:t>UI</w:t>
       </w:r>
       <w:r>
         <w:rPr>
           <w:rFonts w:ascii="Consolas" w:hAnsi="Consolas" w:hint="cs"/>
           <w:color w:val="000000"/>
-          <w:lang/>
-        </w:rPr>
-        <w:t>UI</w:t>
+          <w:rtl/>
+        </w:rPr>
+        <w:t>,</w:t>
       </w:r>
       <w:r>
         <w:rPr>
           <w:rFonts w:ascii="Consolas" w:hAnsi="Consolas" w:hint="cs"/>
           <w:color w:val="000000"/>
           <w:rtl/>
-          <w:lang/>
-        </w:rPr>
-        <w:t>,</w:t>
+        </w:rPr>
+        <w:t xml:space="preserve"> </w:t>
       </w:r>
       <w:r>
         <w:rPr>
           <w:rFonts w:ascii="Consolas" w:hAnsi="Consolas" w:hint="cs"/>
           <w:color w:val="000000"/>
           <w:rtl/>
-          <w:lang/>
-        </w:rPr>
-        <w:t xml:space="preserve"> </w:t>
+        </w:rPr>
+        <w:t>כדי לא</w:t>
       </w:r>
       <w:r>
         <w:rPr>
           <w:rFonts w:ascii="Consolas" w:hAnsi="Consolas" w:hint="cs"/>
           <w:color w:val="000000"/>
           <w:rtl/>
-          <w:lang/>
-        </w:rPr>
-        <w:t>כדי לא</w:t>
+        </w:rPr>
+        <w:t xml:space="preserve"> לפגוע בחווית המשתמש</w:t>
       </w:r>
       <w:r>
         <w:rPr>
           <w:rFonts w:ascii="Consolas" w:hAnsi="Consolas" w:hint="cs"/>
           <w:color w:val="000000"/>
           <w:rtl/>
-          <w:lang/>
-        </w:rPr>
-        <w:t xml:space="preserve"> לפגוע </w:t>
-      </w:r>
-      <w:proofErr w:type="spellStart"/>
+        </w:rPr>
+        <w:t xml:space="preserve"> </w:t>
+      </w:r>
       <w:r>
         <w:rPr>
           <w:rFonts w:ascii="Consolas" w:hAnsi="Consolas" w:hint="cs"/>
           <w:color w:val="000000"/>
           <w:rtl/>
-          <w:lang/>
-        </w:rPr>
-        <w:t>בחווית</w:t>
-      </w:r>
-      <w:proofErr w:type="spellEnd"/>
+        </w:rPr>
+        <w:t>כיוון שפעולה זו לוקחת זמן</w:t>
+      </w:r>
       <w:r>
         <w:rPr>
           <w:rFonts w:ascii="Consolas" w:hAnsi="Consolas" w:hint="cs"/>
           <w:color w:val="000000"/>
           <w:rtl/>
-          <w:lang/>
-        </w:rPr>
-        <w:t xml:space="preserve"> המשתמש</w:t>
-      </w:r>
-      <w:r>
-        <w:rPr>
-          <w:rFonts w:ascii="Consolas" w:hAnsi="Consolas" w:hint="cs"/>
-          <w:color w:val="000000"/>
-          <w:rtl/>
-          <w:lang/>
-        </w:rPr>
-        <w:t xml:space="preserve"> </w:t>
-      </w:r>
-      <w:r>
-        <w:rPr>
-          <w:rFonts w:ascii="Consolas" w:hAnsi="Consolas" w:hint="cs"/>
-          <w:color w:val="000000"/>
-          <w:rtl/>
-          <w:lang/>
-        </w:rPr>
-        <w:t>כיוון שפעולה זו לוקחת זמן</w:t>
-      </w:r>
-      <w:r>
-        <w:rPr>
-          <w:rFonts w:ascii="Consolas" w:hAnsi="Consolas" w:hint="cs"/>
-          <w:color w:val="000000"/>
-          <w:rtl/>
-          <w:lang/>
         </w:rPr>
         <w:t>.</w:t>
       </w:r>
@@ -2900,11 +2603,11 @@
         </w:rPr>
         <w:t xml:space="preserve"> הפעלת </w:t>
       </w:r>
+      <w:proofErr w:type="spellStart"/>
       <w:r>
         <w:rPr>
           <w:rFonts w:ascii="Consolas" w:hAnsi="Consolas" w:cs="Consolas"/>
           <w:color w:val="E36C0A" w:themeColor="accent6" w:themeShade="BF"/>
-          <w:lang/>
         </w:rPr>
         <w:t>fetch</w:t>
       </w:r>
@@ -2919,16 +2622,15 @@
         <w:rPr>
           <w:rFonts w:ascii="Consolas" w:hAnsi="Consolas" w:cs="Consolas"/>
           <w:color w:val="E36C0A" w:themeColor="accent6" w:themeShade="BF"/>
-          <w:lang/>
         </w:rPr>
         <w:t>sOnLoad</w:t>
       </w:r>
+      <w:proofErr w:type="spellEnd"/>
       <w:r>
         <w:rPr>
           <w:rFonts w:ascii="Consolas" w:hAnsi="Consolas" w:cs="Consolas" w:hint="cs"/>
           <w:color w:val="E36C0A" w:themeColor="accent6" w:themeShade="BF"/>
           <w:rtl/>
-          <w:lang/>
         </w:rPr>
         <w:t xml:space="preserve"> </w:t>
       </w:r>
@@ -2937,7 +2639,6 @@
           <w:rFonts w:ascii="Consolas" w:hAnsi="Consolas" w:hint="cs"/>
           <w:color w:val="E36C0A" w:themeColor="accent6" w:themeShade="BF"/>
           <w:rtl/>
-          <w:lang/>
         </w:rPr>
         <w:t>(שורה 29)</w:t>
       </w:r>
@@ -2973,21 +2674,12 @@
         </w:rPr>
         <w:t xml:space="preserve"> הרצוי, </w:t>
       </w:r>
-      <w:proofErr w:type="spellStart"/>
-      <w:r>
-        <w:rPr>
-          <w:rFonts w:hint="cs"/>
-          <w:rtl/>
-        </w:rPr>
-        <w:t>ופננינו</w:t>
-      </w:r>
-      <w:proofErr w:type="spellEnd"/>
-      <w:r>
-        <w:rPr>
-          <w:rFonts w:hint="cs"/>
-          <w:rtl/>
-        </w:rPr>
-        <w:t xml:space="preserve"> אל</w:t>
+      <w:r>
+        <w:rPr>
+          <w:rFonts w:hint="cs"/>
+          <w:rtl/>
+        </w:rPr>
+        <w:t>ופננינו אל</w:t>
       </w:r>
       <w:r>
         <w:rPr>
@@ -3311,39 +3003,7 @@
           <w:rFonts w:hint="cs"/>
           <w:rtl/>
         </w:rPr>
-        <w:t xml:space="preserve"> בכדי לקשור את כל </w:t>
-      </w:r>
-      <w:proofErr w:type="spellStart"/>
-      <w:r>
-        <w:rPr>
-          <w:rFonts w:hint="cs"/>
-          <w:rtl/>
-        </w:rPr>
-        <w:t>המידעים</w:t>
-      </w:r>
-      <w:proofErr w:type="spellEnd"/>
-      <w:r>
-        <w:rPr>
-          <w:rFonts w:hint="cs"/>
-          <w:rtl/>
-        </w:rPr>
-        <w:t xml:space="preserve"> בטופס עם </w:t>
-      </w:r>
-      <w:proofErr w:type="spellStart"/>
-      <w:r>
-        <w:rPr>
-          <w:rFonts w:hint="cs"/>
-          <w:rtl/>
-        </w:rPr>
-        <w:t>האיוונט</w:t>
-      </w:r>
-      <w:proofErr w:type="spellEnd"/>
-      <w:r>
-        <w:rPr>
-          <w:rFonts w:hint="cs"/>
-          <w:rtl/>
-        </w:rPr>
-        <w:t xml:space="preserve"> שכרגע נבחר.</w:t>
+        <w:t xml:space="preserve"> בכדי לקשור את כל המידעים בטופס עם האיוונט שכרגע נבחר.</w:t>
       </w:r>
     </w:p>
     <w:p>
@@ -3634,23 +3294,7 @@
           <w:rFonts w:hint="cs"/>
           <w:rtl/>
         </w:rPr>
-        <w:t xml:space="preserve"> מורכב יותר לחלק מן </w:t>
-      </w:r>
-      <w:proofErr w:type="spellStart"/>
-      <w:r>
-        <w:rPr>
-          <w:rFonts w:hint="cs"/>
-          <w:rtl/>
-        </w:rPr>
-        <w:t>המידעים</w:t>
-      </w:r>
-      <w:proofErr w:type="spellEnd"/>
-      <w:r>
-        <w:rPr>
-          <w:rFonts w:hint="cs"/>
-          <w:rtl/>
-        </w:rPr>
-        <w:t xml:space="preserve"> שנציג</w:t>
+        <w:t xml:space="preserve"> מורכב יותר לחלק מן המידעים שנציג</w:t>
       </w:r>
       <w:r>
         <w:rPr>

</xml_diff>

<commit_message>
Completed Command Design Pattern
</commit_message>
<xml_diff>
--- a/C21 Ex03 ItamarAyalon 206024796 YanivAvrahami 302374921/C21 Ex02 Itamar 206024796 Yaniv 302374921.docx
+++ b/C21 Ex03 ItamarAyalon 206024796 YanivAvrahami 302374921/C21 Ex02 Itamar 206024796 Yaniv 302374921.docx
@@ -660,25 +660,16 @@
           <w:rtl/>
         </w:rPr>
       </w:pPr>
-    </w:p>
-    <w:p>
-      <w:pPr>
-        <w:spacing w:after="0" w:line="240" w:lineRule="auto"/>
-        <w:ind w:right="720"/>
-        <w:rPr>
-          <w:rtl/>
-        </w:rPr>
-      </w:pPr>
       <w:r>
         <w:rPr>
           <w:noProof/>
         </w:rPr>
         <w:lastRenderedPageBreak/>
         <w:drawing>
-          <wp:inline distT="0" distB="0" distL="0" distR="0" wp14:anchorId="4826FFA2" wp14:editId="693578C2">
-            <wp:extent cx="3070416" cy="2707992"/>
-            <wp:effectExtent l="0" t="0" r="0" b="0"/>
-            <wp:docPr id="10" name="Picture 10" descr="Diagram&#10;&#10;Description automatically generated"/>
+          <wp:inline distT="0" distB="0" distL="0" distR="0" wp14:anchorId="26E3E5B2" wp14:editId="614B2524">
+            <wp:extent cx="5267325" cy="2883535"/>
+            <wp:effectExtent l="0" t="0" r="9525" b="0"/>
+            <wp:docPr id="17" name="Picture 17" descr="Diagram, schematic&#10;&#10;Description automatically generated"/>
             <wp:cNvGraphicFramePr>
               <a:graphicFrameLocks xmlns:a="http://schemas.openxmlformats.org/drawingml/2006/main" noChangeAspect="1"/>
             </wp:cNvGraphicFramePr>
@@ -686,7 +677,7 @@
               <a:graphicData uri="http://schemas.openxmlformats.org/drawingml/2006/picture">
                 <pic:pic xmlns:pic="http://schemas.openxmlformats.org/drawingml/2006/picture">
                   <pic:nvPicPr>
-                    <pic:cNvPr id="10" name="Picture 10" descr="Diagram&#10;&#10;Description automatically generated"/>
+                    <pic:cNvPr id="17" name="Picture 17" descr="Diagram, schematic&#10;&#10;Description automatically generated"/>
                     <pic:cNvPicPr>
                       <a:picLocks noChangeAspect="1" noChangeArrowheads="1"/>
                     </pic:cNvPicPr>
@@ -707,7 +698,7 @@
                   <pic:spPr bwMode="auto">
                     <a:xfrm>
                       <a:off x="0" y="0"/>
-                      <a:ext cx="3080939" cy="2717273"/>
+                      <a:ext cx="5267325" cy="2883535"/>
                     </a:xfrm>
                     <a:prstGeom prst="rect">
                       <a:avLst/>
@@ -751,30 +742,25 @@
         <w:spacing w:after="0" w:line="240" w:lineRule="auto"/>
       </w:pPr>
       <w:r>
-        <w:rPr>
+        <w:t>Class Diagram</w:t>
+      </w:r>
+      <w:r>
+        <w:rPr>
+          <w:rFonts w:hint="cs"/>
+          <w:rtl/>
+        </w:rPr>
+        <w:tab/>
+      </w:r>
+      <w:r>
+        <w:rPr>
+          <w:rFonts w:hint="cs"/>
           <w:noProof/>
         </w:rPr>
         <w:drawing>
-          <wp:anchor distT="0" distB="0" distL="114300" distR="114300" simplePos="0" relativeHeight="251659264" behindDoc="1" locked="0" layoutInCell="1" allowOverlap="1" wp14:anchorId="21B84785" wp14:editId="43A1F714">
-            <wp:simplePos x="0" y="0"/>
-            <wp:positionH relativeFrom="column">
-              <wp:posOffset>-504825</wp:posOffset>
-            </wp:positionH>
-            <wp:positionV relativeFrom="paragraph">
-              <wp:posOffset>238760</wp:posOffset>
-            </wp:positionV>
-            <wp:extent cx="6248400" cy="2684145"/>
-            <wp:effectExtent l="0" t="0" r="0" b="1905"/>
-            <wp:wrapTight wrapText="bothSides">
-              <wp:wrapPolygon edited="0">
-                <wp:start x="0" y="0"/>
-                <wp:lineTo x="0" y="21462"/>
-                <wp:lineTo x="21534" y="21462"/>
-                <wp:lineTo x="21534" y="0"/>
-                <wp:lineTo x="0" y="0"/>
-              </wp:wrapPolygon>
-            </wp:wrapTight>
-            <wp:docPr id="7" name="Picture 7"/>
+          <wp:inline distT="0" distB="0" distL="0" distR="0" wp14:anchorId="01A51B40" wp14:editId="29D55BBB">
+            <wp:extent cx="5267325" cy="4930775"/>
+            <wp:effectExtent l="0" t="0" r="9525" b="3175"/>
+            <wp:docPr id="16" name="Picture 16"/>
             <wp:cNvGraphicFramePr>
               <a:graphicFrameLocks xmlns:a="http://schemas.openxmlformats.org/drawingml/2006/main" noChangeAspect="1"/>
             </wp:cNvGraphicFramePr>
@@ -782,13 +768,13 @@
               <a:graphicData uri="http://schemas.openxmlformats.org/drawingml/2006/picture">
                 <pic:pic xmlns:pic="http://schemas.openxmlformats.org/drawingml/2006/picture">
                   <pic:nvPicPr>
-                    <pic:cNvPr id="0" name="Picture 1"/>
+                    <pic:cNvPr id="0" name="Picture 5"/>
                     <pic:cNvPicPr>
                       <a:picLocks noChangeAspect="1" noChangeArrowheads="1"/>
                     </pic:cNvPicPr>
                   </pic:nvPicPr>
                   <pic:blipFill>
-                    <a:blip r:embed="rId10">
+                    <a:blip r:embed="rId10" cstate="print">
                       <a:extLst>
                         <a:ext uri="{28A0092B-C50C-407E-A947-70E740481C1C}">
                           <a14:useLocalDpi xmlns:a14="http://schemas.microsoft.com/office/drawing/2010/main" val="0"/>
@@ -803,7 +789,7 @@
                   <pic:spPr bwMode="auto">
                     <a:xfrm>
                       <a:off x="0" y="0"/>
-                      <a:ext cx="6248400" cy="2684145"/>
+                      <a:ext cx="5267325" cy="4930775"/>
                     </a:xfrm>
                     <a:prstGeom prst="rect">
                       <a:avLst/>
@@ -816,32 +802,27 @@
                 </pic:pic>
               </a:graphicData>
             </a:graphic>
-            <wp14:sizeRelH relativeFrom="margin">
-              <wp14:pctWidth>0</wp14:pctWidth>
-            </wp14:sizeRelH>
-            <wp14:sizeRelV relativeFrom="margin">
-              <wp14:pctHeight>0</wp14:pctHeight>
-            </wp14:sizeRelV>
-          </wp:anchor>
+          </wp:inline>
         </w:drawing>
       </w:r>
-      <w:r>
-        <w:t>Class Diagram</w:t>
-      </w:r>
-      <w:r>
-        <w:rPr>
-          <w:rFonts w:hint="cs"/>
-          <w:rtl/>
-        </w:rPr>
-        <w:tab/>
-      </w:r>
     </w:p>
     <w:p>
       <w:pPr>
         <w:pStyle w:val="Heading3"/>
-        <w:rPr>
-          <w:rtl/>
-        </w:rPr>
+      </w:pPr>
+    </w:p>
+    <w:p/>
+    <w:p/>
+    <w:p>
+      <w:pPr>
+        <w:rPr>
+          <w:rtl/>
+        </w:rPr>
+      </w:pPr>
+    </w:p>
+    <w:p>
+      <w:pPr>
+        <w:pStyle w:val="Heading3"/>
       </w:pPr>
     </w:p>
     <w:p>
@@ -1330,7 +1311,6 @@
           <w:rFonts w:hint="cs"/>
           <w:noProof/>
         </w:rPr>
-        <w:lastRenderedPageBreak/>
         <w:drawing>
           <wp:inline distT="0" distB="0" distL="0" distR="0" wp14:anchorId="4CC0DECB" wp14:editId="415F5081">
             <wp:extent cx="5262880" cy="3200400"/>
@@ -1713,6 +1693,7 @@
           <w:szCs w:val="20"/>
           <w:rtl/>
         </w:rPr>
+        <w:lastRenderedPageBreak/>
         <w:t>המקבילה ל-</w:t>
       </w:r>
       <w:proofErr w:type="spellStart"/>
@@ -2033,7 +2014,6 @@
         <w:spacing w:after="0" w:line="240" w:lineRule="auto"/>
       </w:pPr>
       <w:r>
-        <w:lastRenderedPageBreak/>
         <w:t>Sequence Diagram</w:t>
       </w:r>
     </w:p>
@@ -2136,6 +2116,7 @@
           <w:rFonts w:hint="cs"/>
           <w:noProof/>
         </w:rPr>
+        <w:lastRenderedPageBreak/>
         <w:drawing>
           <wp:inline distT="0" distB="0" distL="0" distR="0" wp14:anchorId="6962A40B" wp14:editId="083C1E1B">
             <wp:extent cx="5267325" cy="3248025"/>

</xml_diff>

<commit_message>
Completed Iterator Design Pattern
</commit_message>
<xml_diff>
--- a/C21 Ex03 ItamarAyalon 206024796 YanivAvrahami 302374921/C21 Ex02 Itamar 206024796 Yaniv 302374921.docx
+++ b/C21 Ex03 ItamarAyalon 206024796 YanivAvrahami 302374921/C21 Ex02 Itamar 206024796 Yaniv 302374921.docx
@@ -602,13 +602,15 @@
           <w:rFonts w:hint="cs"/>
           <w:color w:val="31849B" w:themeColor="accent5" w:themeShade="BF"/>
         </w:rPr>
-        <w:t>L</w:t>
-      </w:r>
-      <w:r>
-        <w:rPr>
+        <w:t>UI</w:t>
+      </w:r>
+      <w:r>
+        <w:rPr>
+          <w:rFonts w:hint="cs"/>
           <w:color w:val="31849B" w:themeColor="accent5" w:themeShade="BF"/>
-        </w:rPr>
-        <w:t>ogic</w:t>
+          <w:rtl/>
+        </w:rPr>
+        <w:t xml:space="preserve"> -&gt; </w:t>
       </w:r>
       <w:r>
         <w:rPr>
@@ -616,16 +618,14 @@
           <w:color w:val="31849B" w:themeColor="accent5" w:themeShade="BF"/>
           <w:rtl/>
         </w:rPr>
-        <w:t xml:space="preserve"> -&gt; </w:t>
-      </w:r>
-      <w:proofErr w:type="spellStart"/>
+        <w:t xml:space="preserve">תיקיית </w:t>
+      </w:r>
       <w:r>
         <w:rPr>
           <w:color w:val="31849B" w:themeColor="accent5" w:themeShade="BF"/>
         </w:rPr>
-        <w:t>FacebookUserFetcher</w:t>
-      </w:r>
-      <w:proofErr w:type="spellEnd"/>
+        <w:t>Command</w:t>
+      </w:r>
       <w:r>
         <w:rPr>
           <w:rFonts w:hint="cs"/>
@@ -751,16 +751,23 @@
         </w:rPr>
         <w:tab/>
       </w:r>
+    </w:p>
+    <w:p>
+      <w:pPr>
+        <w:pStyle w:val="Heading3"/>
+      </w:pPr>
+    </w:p>
+    <w:p>
       <w:r>
         <w:rPr>
           <w:rFonts w:hint="cs"/>
           <w:noProof/>
         </w:rPr>
         <w:drawing>
-          <wp:inline distT="0" distB="0" distL="0" distR="0" wp14:anchorId="01A51B40" wp14:editId="29D55BBB">
+          <wp:inline distT="0" distB="0" distL="0" distR="0" wp14:anchorId="34E6AAD5" wp14:editId="10347DDB">
             <wp:extent cx="5267325" cy="4930775"/>
             <wp:effectExtent l="0" t="0" r="9525" b="3175"/>
-            <wp:docPr id="16" name="Picture 16"/>
+            <wp:docPr id="16" name="Picture 16" descr="Diagram&#10;&#10;Description automatically generated"/>
             <wp:cNvGraphicFramePr>
               <a:graphicFrameLocks xmlns:a="http://schemas.openxmlformats.org/drawingml/2006/main" noChangeAspect="1"/>
             </wp:cNvGraphicFramePr>
@@ -768,7 +775,7 @@
               <a:graphicData uri="http://schemas.openxmlformats.org/drawingml/2006/picture">
                 <pic:pic xmlns:pic="http://schemas.openxmlformats.org/drawingml/2006/picture">
                   <pic:nvPicPr>
-                    <pic:cNvPr id="0" name="Picture 5"/>
+                    <pic:cNvPr id="16" name="Picture 16" descr="Diagram&#10;&#10;Description automatically generated"/>
                     <pic:cNvPicPr>
                       <a:picLocks noChangeAspect="1" noChangeArrowheads="1"/>
                     </pic:cNvPicPr>
@@ -808,26 +815,161 @@
     </w:p>
     <w:p>
       <w:pPr>
+        <w:rPr>
+          <w:rtl/>
+        </w:rPr>
+      </w:pPr>
+      <w:r>
+        <w:rPr>
+          <w:rFonts w:hint="cs"/>
+          <w:rtl/>
+        </w:rPr>
+        <w:t>ה-</w:t>
+      </w:r>
+      <w:proofErr w:type="spellStart"/>
+      <w:r>
+        <w:t>Reciver</w:t>
+      </w:r>
+      <w:proofErr w:type="spellEnd"/>
+      <w:r>
+        <w:rPr>
+          <w:rFonts w:hint="cs"/>
+          <w:rtl/>
+        </w:rPr>
+        <w:t xml:space="preserve"> במקרה שלנו הוא ה </w:t>
+      </w:r>
+      <w:proofErr w:type="spellStart"/>
+      <w:r>
+        <w:t>FormFactory</w:t>
+      </w:r>
+      <w:proofErr w:type="spellEnd"/>
+      <w:r>
+        <w:rPr>
+          <w:rFonts w:hint="cs"/>
+          <w:rtl/>
+        </w:rPr>
+        <w:t>.</w:t>
+      </w:r>
+    </w:p>
+    <w:p>
+      <w:pPr>
+        <w:rPr>
+          <w:rFonts w:hint="cs"/>
+          <w:rtl/>
+        </w:rPr>
+      </w:pPr>
+      <w:r>
+        <w:rPr>
+          <w:rFonts w:hint="cs"/>
+          <w:rtl/>
+        </w:rPr>
+        <w:t>* במקרה שלנו ה</w:t>
+      </w:r>
+      <w:r>
+        <w:rPr>
+          <w:rFonts w:hint="cs"/>
+          <w:rtl/>
+        </w:rPr>
+        <w:t xml:space="preserve">טופס </w:t>
+      </w:r>
+      <w:proofErr w:type="spellStart"/>
+      <w:r>
+        <w:t>MainForm</w:t>
+      </w:r>
+      <w:proofErr w:type="spellEnd"/>
+      <w:r>
+        <w:rPr>
+          <w:rFonts w:hint="cs"/>
+          <w:rtl/>
+        </w:rPr>
+        <w:t xml:space="preserve"> </w:t>
+      </w:r>
+      <w:r>
+        <w:rPr>
+          <w:rFonts w:hint="cs"/>
+          <w:rtl/>
+        </w:rPr>
+        <w:t xml:space="preserve">הוא ה </w:t>
+      </w:r>
+      <w:r>
+        <w:t>Invoker</w:t>
+      </w:r>
+      <w:r>
+        <w:rPr>
+          <w:rFonts w:hint="cs"/>
+          <w:rtl/>
+        </w:rPr>
+        <w:t xml:space="preserve"> בדיזיין, אך אינו משתמש באגרגציה</w:t>
+      </w:r>
+      <w:r>
+        <w:rPr>
+          <w:rFonts w:hint="cs"/>
+          <w:rtl/>
+        </w:rPr>
+        <w:t xml:space="preserve">, וכן </w:t>
+      </w:r>
+      <w:proofErr w:type="spellStart"/>
+      <w:r>
+        <w:t>CommandManager</w:t>
+      </w:r>
+      <w:proofErr w:type="spellEnd"/>
+      <w:r>
+        <w:rPr>
+          <w:rFonts w:hint="cs"/>
+          <w:rtl/>
+        </w:rPr>
+        <w:t xml:space="preserve"> הוא ה </w:t>
+      </w:r>
+      <w:r>
+        <w:t>Client</w:t>
+      </w:r>
+      <w:r>
+        <w:rPr>
+          <w:rFonts w:hint="cs"/>
+          <w:rtl/>
+        </w:rPr>
+        <w:t>, שיוצר ושומר בו את הפקודות השונות</w:t>
+      </w:r>
+      <w:r>
+        <w:rPr>
+          <w:rFonts w:hint="cs"/>
+          <w:rtl/>
+        </w:rPr>
+        <w:t xml:space="preserve"> כמחסן (</w:t>
+      </w:r>
+      <w:r>
+        <w:t>repository</w:t>
+      </w:r>
+      <w:r>
+        <w:rPr>
+          <w:rFonts w:hint="cs"/>
+          <w:rtl/>
+        </w:rPr>
+        <w:t>)</w:t>
+      </w:r>
+      <w:r>
+        <w:rPr>
+          <w:rFonts w:hint="cs"/>
+          <w:rtl/>
+        </w:rPr>
+        <w:t>.</w:t>
+      </w:r>
+    </w:p>
+    <w:p>
+      <w:pPr>
+        <w:rPr>
+          <w:rtl/>
+        </w:rPr>
+      </w:pPr>
+    </w:p>
+    <w:p>
+      <w:pPr>
         <w:pStyle w:val="Heading3"/>
       </w:pPr>
     </w:p>
-    <w:p/>
-    <w:p/>
-    <w:p>
-      <w:pPr>
-        <w:rPr>
-          <w:rtl/>
-        </w:rPr>
-      </w:pPr>
-    </w:p>
     <w:p>
       <w:pPr>
         <w:pStyle w:val="Heading3"/>
-      </w:pPr>
-    </w:p>
-    <w:p>
-      <w:pPr>
-        <w:pStyle w:val="Heading3"/>
         <w:rPr>
           <w:rtl/>
         </w:rPr>
@@ -853,7 +995,7 @@
         <w:t xml:space="preserve"> </w:t>
       </w:r>
       <w:r>
-        <w:t>Factory Method</w:t>
+        <w:t>Iterator</w:t>
       </w:r>
     </w:p>
     <w:p>
@@ -921,25 +1063,29 @@
           <w:szCs w:val="20"/>
           <w:rtl/>
         </w:rPr>
-        <w:t>שישנה בתוכנית</w:t>
-      </w:r>
-      <w:r>
-        <w:rPr>
+        <w:t>שישנ</w:t>
+      </w:r>
+      <w:r>
+        <w:rPr>
+          <w:rFonts w:hint="cs"/>
           <w:sz w:val="20"/>
           <w:szCs w:val="20"/>
           <w:rtl/>
         </w:rPr>
-        <w:t xml:space="preserve"> משפחה פולימורפית של טפסים שהיצירה שלהם נעשת ב-</w:t>
-      </w:r>
-      <w:r>
-        <w:rPr>
+        <w:t>ו אוסף של תמונו</w:t>
+      </w:r>
+      <w:r>
+        <w:rPr>
+          <w:rFonts w:hint="cs"/>
           <w:sz w:val="20"/>
           <w:szCs w:val="20"/>
-        </w:rPr>
-        <w:t>Client</w:t>
-      </w:r>
-      <w:r>
-        <w:rPr>
+          <w:rtl/>
+        </w:rPr>
+        <w:t>ת</w:t>
+      </w:r>
+      <w:r>
+        <w:rPr>
+          <w:rFonts w:hint="cs"/>
           <w:sz w:val="20"/>
           <w:szCs w:val="20"/>
           <w:rtl/>
@@ -986,64 +1132,51 @@
         <w:spacing w:after="0" w:line="240" w:lineRule="auto"/>
         <w:ind w:right="720"/>
         <w:rPr>
-          <w:rFonts w:ascii="Consolas" w:hAnsi="Consolas" w:cs="Consolas"/>
-          <w:color w:val="2B91AF"/>
-          <w:sz w:val="18"/>
-          <w:szCs w:val="18"/>
-          <w:rtl/>
-        </w:rPr>
-      </w:pPr>
-      <w:r>
-        <w:rPr>
-          <w:rFonts w:hint="cs"/>
           <w:sz w:val="20"/>
           <w:szCs w:val="20"/>
           <w:rtl/>
         </w:rPr>
-        <w:t xml:space="preserve">יצרנו </w:t>
-      </w:r>
-      <w:r>
-        <w:rPr>
+      </w:pPr>
+      <w:r>
+        <w:rPr>
+          <w:rFonts w:hint="cs"/>
           <w:sz w:val="20"/>
           <w:szCs w:val="20"/>
           <w:rtl/>
         </w:rPr>
-        <w:t>מחלקה חדשה שאחראית על יצירת הטפסים המחלקה החדשה נקראת</w:t>
-      </w:r>
-      <w:r>
-        <w:rPr>
-          <w:rFonts w:hint="cs"/>
+        <w:t xml:space="preserve">המחלקה </w:t>
+      </w:r>
+      <w:r>
+        <w:rPr>
           <w:sz w:val="20"/>
           <w:szCs w:val="20"/>
-          <w:rtl/>
-        </w:rPr>
-        <w:t xml:space="preserve"> </w:t>
-      </w:r>
-      <w:proofErr w:type="spellStart"/>
-      <w:r>
-        <w:rPr>
+        </w:rPr>
+        <w:t>Photos</w:t>
+      </w:r>
+      <w:r>
+        <w:rPr>
+          <w:rFonts w:hint="cs"/>
           <w:sz w:val="20"/>
           <w:szCs w:val="20"/>
-        </w:rPr>
-        <w:t>FormFactory</w:t>
-      </w:r>
-      <w:proofErr w:type="spellEnd"/>
-      <w:r>
-        <w:rPr>
-          <w:rFonts w:hint="cs"/>
+          <w:rtl/>
+        </w:rPr>
+        <w:t xml:space="preserve"> מממשת ממשק </w:t>
+      </w:r>
+      <w:proofErr w:type="spellStart"/>
+      <w:r>
+        <w:rPr>
           <w:sz w:val="20"/>
           <w:szCs w:val="20"/>
-          <w:rtl/>
-        </w:rPr>
-        <w:t xml:space="preserve"> </w:t>
-      </w:r>
+        </w:rPr>
+        <w:t>IEnumerable</w:t>
+      </w:r>
+      <w:proofErr w:type="spellEnd"/>
       <w:r>
         <w:rPr>
           <w:sz w:val="20"/>
           <w:szCs w:val="20"/>
-          <w:rtl/>
-        </w:rPr>
-        <w:t xml:space="preserve">ובתוכה מטודה אחת סטטית שמקבלת </w:t>
+        </w:rPr>
+        <w:t>&lt;Photo&gt;</w:t>
       </w:r>
       <w:r>
         <w:rPr>
@@ -1052,16 +1185,20 @@
           <w:szCs w:val="20"/>
           <w:rtl/>
         </w:rPr>
-        <w:t>שני פרמטים שלפיהם יוצרת את הטופס המתאים.</w:t>
-      </w:r>
-      <w:r>
-        <w:rPr>
+        <w:t>, ומחזיקה אוסף תמונות.</w:t>
+      </w:r>
+    </w:p>
+    <w:p>
+      <w:pPr>
+        <w:spacing w:after="0" w:line="240" w:lineRule="auto"/>
+        <w:ind w:right="720"/>
+        <w:rPr>
+          <w:rFonts w:hint="cs"/>
           <w:sz w:val="20"/>
           <w:szCs w:val="20"/>
           <w:rtl/>
         </w:rPr>
-        <w:t xml:space="preserve"> כתוצאה מכך המ</w:t>
-      </w:r>
+      </w:pPr>
       <w:r>
         <w:rPr>
           <w:rFonts w:hint="cs"/>
@@ -1069,32 +1206,32 @@
           <w:szCs w:val="20"/>
           <w:rtl/>
         </w:rPr>
-        <w:t>חלק</w:t>
-      </w:r>
+        <w:t xml:space="preserve">מימוש המטודה </w:t>
+      </w:r>
+      <w:proofErr w:type="spellStart"/>
       <w:r>
         <w:rPr>
           <w:sz w:val="20"/>
           <w:szCs w:val="20"/>
-          <w:rtl/>
-        </w:rPr>
-        <w:t xml:space="preserve">ה לא מכירה את האוביקטים שהיא </w:t>
-      </w:r>
-      <w:r>
-        <w:rPr>
-          <w:rFonts w:hint="cs"/>
+        </w:rPr>
+        <w:t>GetEnumerator</w:t>
+      </w:r>
+      <w:proofErr w:type="spellEnd"/>
+      <w:r>
+        <w:rPr>
           <w:sz w:val="20"/>
           <w:szCs w:val="20"/>
-          <w:rtl/>
-        </w:rPr>
-        <w:t>י</w:t>
-      </w:r>
-      <w:r>
-        <w:rPr>
+        </w:rPr>
+        <w:t>&lt;Photo&gt;</w:t>
+      </w:r>
+      <w:r>
+        <w:rPr>
+          <w:rFonts w:hint="cs"/>
           <w:sz w:val="20"/>
           <w:szCs w:val="20"/>
           <w:rtl/>
         </w:rPr>
-        <w:t>וצרת</w:t>
+        <w:t xml:space="preserve"> </w:t>
       </w:r>
       <w:r>
         <w:rPr>
@@ -1103,15 +1240,32 @@
           <w:szCs w:val="20"/>
           <w:rtl/>
         </w:rPr>
-        <w:t xml:space="preserve"> ואת תהליך היצירה שלהם</w:t>
-      </w:r>
-      <w:r>
-        <w:rPr>
+        <w:t xml:space="preserve">סה"כ </w:t>
+      </w:r>
+      <w:r>
+        <w:rPr>
+          <w:rFonts w:hint="cs"/>
           <w:sz w:val="20"/>
           <w:szCs w:val="20"/>
           <w:rtl/>
         </w:rPr>
-        <w:t>.</w:t>
+        <w:t xml:space="preserve">מחזירה </w:t>
+      </w:r>
+      <w:r>
+        <w:rPr>
+          <w:sz w:val="20"/>
+          <w:szCs w:val="20"/>
+        </w:rPr>
+        <w:t>yield</w:t>
+      </w:r>
+      <w:r>
+        <w:rPr>
+          <w:rFonts w:hint="cs"/>
+          <w:sz w:val="20"/>
+          <w:szCs w:val="20"/>
+          <w:rtl/>
+        </w:rPr>
+        <w:t xml:space="preserve"> של האוסף.</w:t>
       </w:r>
     </w:p>
     <w:p>
@@ -1119,149 +1273,45 @@
         <w:spacing w:after="0" w:line="240" w:lineRule="auto"/>
         <w:ind w:right="720"/>
         <w:rPr>
-          <w:sz w:val="20"/>
-          <w:szCs w:val="20"/>
-          <w:rtl/>
-        </w:rPr>
-      </w:pPr>
-      <w:r>
-        <w:rPr>
-          <w:sz w:val="20"/>
-          <w:szCs w:val="20"/>
-          <w:rtl/>
-        </w:rPr>
-        <w:t xml:space="preserve">המחלקה </w:t>
-      </w:r>
-      <w:proofErr w:type="spellStart"/>
-      <w:r>
-        <w:rPr>
-          <w:sz w:val="20"/>
-          <w:szCs w:val="20"/>
-        </w:rPr>
-        <w:t>MainForm</w:t>
-      </w:r>
-      <w:proofErr w:type="spellEnd"/>
-      <w:r>
-        <w:rPr>
-          <w:sz w:val="20"/>
-          <w:szCs w:val="20"/>
+          <w:color w:val="31849B" w:themeColor="accent5" w:themeShade="BF"/>
+          <w:rtl/>
+        </w:rPr>
+      </w:pPr>
+      <w:r>
+        <w:rPr>
+          <w:rFonts w:hint="cs"/>
+          <w:color w:val="31849B" w:themeColor="accent5" w:themeShade="BF"/>
+          <w:rtl/>
+        </w:rPr>
+        <w:t xml:space="preserve">* ניתן למצוא בפרויקט </w:t>
+      </w:r>
+      <w:r>
+        <w:rPr>
+          <w:color w:val="31849B" w:themeColor="accent5" w:themeShade="BF"/>
+        </w:rPr>
+        <w:t>Logic</w:t>
+      </w:r>
+      <w:r>
+        <w:rPr>
+          <w:rFonts w:hint="cs"/>
+          <w:color w:val="31849B" w:themeColor="accent5" w:themeShade="BF"/>
+          <w:rtl/>
+        </w:rPr>
+        <w:t xml:space="preserve"> -&gt;</w:t>
+      </w:r>
+      <w:r>
+        <w:rPr>
+          <w:rFonts w:hint="cs"/>
+          <w:color w:val="31849B" w:themeColor="accent5" w:themeShade="BF"/>
+          <w:rtl/>
         </w:rPr>
         <w:t xml:space="preserve"> </w:t>
       </w:r>
       <w:r>
         <w:rPr>
-          <w:sz w:val="20"/>
-          <w:szCs w:val="20"/>
-          <w:rtl/>
-        </w:rPr>
-        <w:t xml:space="preserve"> היא המחלקה </w:t>
-      </w:r>
-      <w:r>
-        <w:rPr>
-          <w:rFonts w:hint="cs"/>
-          <w:sz w:val="20"/>
-          <w:szCs w:val="20"/>
-          <w:rtl/>
-        </w:rPr>
-        <w:t>המייצגת את תפקיד ה</w:t>
-      </w:r>
-      <w:r>
-        <w:rPr>
-          <w:sz w:val="20"/>
-          <w:szCs w:val="20"/>
-        </w:rPr>
-        <w:t xml:space="preserve"> Client</w:t>
-      </w:r>
-      <w:r>
-        <w:rPr>
-          <w:rFonts w:hint="cs"/>
-          <w:sz w:val="20"/>
-          <w:szCs w:val="20"/>
-          <w:rtl/>
-        </w:rPr>
-        <w:t xml:space="preserve">ובאמצעות שימוש במטודה </w:t>
-      </w:r>
-      <w:r>
-        <w:rPr>
-          <w:rFonts w:hint="cs"/>
-          <w:sz w:val="20"/>
-          <w:szCs w:val="20"/>
-          <w:rtl/>
-        </w:rPr>
-        <w:t>המתאימה</w:t>
-      </w:r>
-      <w:r>
-        <w:rPr>
-          <w:rFonts w:hint="cs"/>
-          <w:sz w:val="20"/>
-          <w:szCs w:val="20"/>
-          <w:rtl/>
-        </w:rPr>
-        <w:t xml:space="preserve"> </w:t>
-      </w:r>
-      <w:r>
-        <w:rPr>
-          <w:rFonts w:hint="cs"/>
-          <w:sz w:val="20"/>
-          <w:szCs w:val="20"/>
-          <w:rtl/>
-        </w:rPr>
-        <w:t>נחליף בין הטפסים.</w:t>
-      </w:r>
-    </w:p>
-    <w:p>
-      <w:pPr>
-        <w:spacing w:after="0" w:line="240" w:lineRule="auto"/>
-        <w:ind w:right="720"/>
-        <w:rPr>
           <w:color w:val="31849B" w:themeColor="accent5" w:themeShade="BF"/>
-          <w:rtl/>
-        </w:rPr>
-      </w:pPr>
-      <w:r>
-        <w:rPr>
-          <w:rFonts w:hint="cs"/>
-          <w:color w:val="31849B" w:themeColor="accent5" w:themeShade="BF"/>
-          <w:rtl/>
-        </w:rPr>
-        <w:t xml:space="preserve">* ניתן למצוא בפרויקט </w:t>
-      </w:r>
-      <w:r>
-        <w:rPr>
-          <w:rFonts w:hint="cs"/>
-          <w:color w:val="31849B" w:themeColor="accent5" w:themeShade="BF"/>
-        </w:rPr>
-        <w:t>UI</w:t>
-      </w:r>
-      <w:r>
-        <w:rPr>
-          <w:rFonts w:hint="cs"/>
-          <w:color w:val="31849B" w:themeColor="accent5" w:themeShade="BF"/>
-          <w:rtl/>
-        </w:rPr>
-        <w:t xml:space="preserve"> -&gt;</w:t>
-      </w:r>
-      <w:r>
-        <w:rPr>
-          <w:rFonts w:hint="cs"/>
-          <w:color w:val="31849B" w:themeColor="accent5" w:themeShade="BF"/>
-          <w:rtl/>
-        </w:rPr>
-        <w:t xml:space="preserve"> תיקייה</w:t>
-      </w:r>
-      <w:r>
-        <w:rPr>
-          <w:rFonts w:hint="cs"/>
-          <w:color w:val="31849B" w:themeColor="accent5" w:themeShade="BF"/>
-          <w:rtl/>
-        </w:rPr>
-        <w:t xml:space="preserve"> </w:t>
-      </w:r>
-      <w:r>
-        <w:rPr>
-          <w:color w:val="31849B" w:themeColor="accent5" w:themeShade="BF"/>
-        </w:rPr>
-        <w:t>Factory Method</w:t>
+        </w:rPr>
+        <w:t>Photos</w:t>
       </w:r>
       <w:r>
         <w:rPr>
@@ -1308,14 +1358,13 @@
       </w:pPr>
       <w:r>
         <w:rPr>
-          <w:rFonts w:hint="cs"/>
           <w:noProof/>
         </w:rPr>
         <w:drawing>
-          <wp:inline distT="0" distB="0" distL="0" distR="0" wp14:anchorId="4CC0DECB" wp14:editId="415F5081">
-            <wp:extent cx="5262880" cy="3200400"/>
-            <wp:effectExtent l="0" t="0" r="0" b="0"/>
-            <wp:docPr id="8" name="Picture 8"/>
+          <wp:inline distT="0" distB="0" distL="0" distR="0" wp14:anchorId="0B344449" wp14:editId="6F2C52BF">
+            <wp:extent cx="5262245" cy="3332480"/>
+            <wp:effectExtent l="0" t="0" r="0" b="1270"/>
+            <wp:docPr id="10" name="Picture 10" descr="Diagram, schematic&#10;&#10;Description automatically generated"/>
             <wp:cNvGraphicFramePr>
               <a:graphicFrameLocks xmlns:a="http://schemas.openxmlformats.org/drawingml/2006/main" noChangeAspect="1"/>
             </wp:cNvGraphicFramePr>
@@ -1323,7 +1372,7 @@
               <a:graphicData uri="http://schemas.openxmlformats.org/drawingml/2006/picture">
                 <pic:pic xmlns:pic="http://schemas.openxmlformats.org/drawingml/2006/picture">
                   <pic:nvPicPr>
-                    <pic:cNvPr id="0" name="Picture 1"/>
+                    <pic:cNvPr id="10" name="Picture 10" descr="Diagram, schematic&#10;&#10;Description automatically generated"/>
                     <pic:cNvPicPr>
                       <a:picLocks noChangeAspect="1" noChangeArrowheads="1"/>
                     </pic:cNvPicPr>
@@ -1344,7 +1393,7 @@
                   <pic:spPr bwMode="auto">
                     <a:xfrm>
                       <a:off x="0" y="0"/>
-                      <a:ext cx="5262880" cy="3200400"/>
+                      <a:ext cx="5262245" cy="3332480"/>
                     </a:xfrm>
                     <a:prstGeom prst="rect">
                       <a:avLst/>
@@ -1398,6 +1447,15 @@
           <w:rtl/>
         </w:rPr>
       </w:pPr>
+    </w:p>
+    <w:p>
+      <w:pPr>
+        <w:spacing w:after="0" w:line="240" w:lineRule="auto"/>
+        <w:ind w:right="720"/>
+        <w:rPr>
+          <w:rtl/>
+        </w:rPr>
+      </w:pPr>
       <w:r>
         <w:rPr>
           <w:noProof/>
@@ -1405,26 +1463,10 @@
           <w:szCs w:val="20"/>
         </w:rPr>
         <w:drawing>
-          <wp:anchor distT="0" distB="0" distL="114300" distR="114300" simplePos="0" relativeHeight="251660800" behindDoc="1" locked="0" layoutInCell="1" allowOverlap="1" wp14:anchorId="3B90655A" wp14:editId="2C236896">
-            <wp:simplePos x="0" y="0"/>
-            <wp:positionH relativeFrom="column">
-              <wp:posOffset>-600075</wp:posOffset>
-            </wp:positionH>
-            <wp:positionV relativeFrom="paragraph">
-              <wp:posOffset>123825</wp:posOffset>
-            </wp:positionV>
-            <wp:extent cx="6477000" cy="2419350"/>
+          <wp:inline distT="0" distB="0" distL="0" distR="0" wp14:anchorId="2D9AA8CC" wp14:editId="214A554E">
+            <wp:extent cx="3852191" cy="2114901"/>
             <wp:effectExtent l="0" t="0" r="0" b="0"/>
-            <wp:wrapTight wrapText="bothSides">
-              <wp:wrapPolygon edited="0">
-                <wp:start x="0" y="0"/>
-                <wp:lineTo x="0" y="21430"/>
-                <wp:lineTo x="21536" y="21430"/>
-                <wp:lineTo x="21536" y="0"/>
-                <wp:lineTo x="0" y="0"/>
-              </wp:wrapPolygon>
-            </wp:wrapTight>
-            <wp:docPr id="6" name="Picture 6"/>
+            <wp:docPr id="7" name="Picture 7" descr="Diagram&#10;&#10;Description automatically generated"/>
             <wp:cNvGraphicFramePr>
               <a:graphicFrameLocks xmlns:a="http://schemas.openxmlformats.org/drawingml/2006/main" noChangeAspect="1"/>
             </wp:cNvGraphicFramePr>
@@ -1432,13 +1474,13 @@
               <a:graphicData uri="http://schemas.openxmlformats.org/drawingml/2006/picture">
                 <pic:pic xmlns:pic="http://schemas.openxmlformats.org/drawingml/2006/picture">
                   <pic:nvPicPr>
-                    <pic:cNvPr id="0" name="Picture 1"/>
+                    <pic:cNvPr id="7" name="Picture 7" descr="Diagram&#10;&#10;Description automatically generated"/>
                     <pic:cNvPicPr>
                       <a:picLocks noChangeAspect="1" noChangeArrowheads="1"/>
                     </pic:cNvPicPr>
                   </pic:nvPicPr>
                   <pic:blipFill>
-                    <a:blip r:embed="rId12">
+                    <a:blip r:embed="rId12" cstate="print">
                       <a:extLst>
                         <a:ext uri="{28A0092B-C50C-407E-A947-70E740481C1C}">
                           <a14:useLocalDpi xmlns:a14="http://schemas.microsoft.com/office/drawing/2010/main" val="0"/>
@@ -1453,613 +1495,7 @@
                   <pic:spPr bwMode="auto">
                     <a:xfrm>
                       <a:off x="0" y="0"/>
-                      <a:ext cx="6477000" cy="2419350"/>
-                    </a:xfrm>
-                    <a:prstGeom prst="rect">
-                      <a:avLst/>
-                    </a:prstGeom>
-                    <a:noFill/>
-                    <a:ln>
-                      <a:noFill/>
-                    </a:ln>
-                  </pic:spPr>
-                </pic:pic>
-              </a:graphicData>
-            </a:graphic>
-            <wp14:sizeRelH relativeFrom="margin">
-              <wp14:pctWidth>0</wp14:pctWidth>
-            </wp14:sizeRelH>
-            <wp14:sizeRelV relativeFrom="margin">
-              <wp14:pctHeight>0</wp14:pctHeight>
-            </wp14:sizeRelV>
-          </wp:anchor>
-        </w:drawing>
-      </w:r>
-    </w:p>
-    <w:p>
-      <w:pPr>
-        <w:rPr>
-          <w:sz w:val="20"/>
-          <w:szCs w:val="20"/>
-          <w:rtl/>
-        </w:rPr>
-      </w:pPr>
-    </w:p>
-    <w:p>
-      <w:pPr>
-        <w:spacing w:after="0"/>
-        <w:rPr>
-          <w:sz w:val="20"/>
-          <w:szCs w:val="20"/>
-          <w:rtl/>
-        </w:rPr>
-      </w:pPr>
-      <w:r>
-        <w:rPr>
-          <w:rFonts w:hint="cs"/>
-          <w:sz w:val="20"/>
-          <w:szCs w:val="20"/>
-          <w:rtl/>
-        </w:rPr>
-        <w:t>המקבילה ל-</w:t>
-      </w:r>
-      <w:r>
-        <w:rPr>
-          <w:sz w:val="20"/>
-          <w:szCs w:val="20"/>
-        </w:rPr>
-        <w:t>Product</w:t>
-      </w:r>
-      <w:r>
-        <w:rPr>
-          <w:rFonts w:hint="cs"/>
-          <w:sz w:val="20"/>
-          <w:szCs w:val="20"/>
-          <w:rtl/>
-        </w:rPr>
-        <w:t xml:space="preserve"> היא: </w:t>
-      </w:r>
-      <w:r>
-        <w:rPr>
-          <w:sz w:val="20"/>
-          <w:szCs w:val="20"/>
-        </w:rPr>
-        <w:t>Form</w:t>
-      </w:r>
-    </w:p>
-    <w:p>
-      <w:pPr>
-        <w:spacing w:after="0"/>
-        <w:rPr>
-          <w:sz w:val="20"/>
-          <w:szCs w:val="20"/>
-          <w:rtl/>
-        </w:rPr>
-      </w:pPr>
-      <w:r>
-        <w:rPr>
-          <w:rFonts w:hint="cs"/>
-          <w:sz w:val="20"/>
-          <w:szCs w:val="20"/>
-          <w:rtl/>
-        </w:rPr>
-        <w:t>המקבילות ל-</w:t>
-      </w:r>
-      <w:proofErr w:type="spellStart"/>
-      <w:r>
-        <w:rPr>
-          <w:sz w:val="20"/>
-          <w:szCs w:val="20"/>
-        </w:rPr>
-        <w:t>ConcreteProduct</w:t>
-      </w:r>
-      <w:proofErr w:type="spellEnd"/>
-      <w:r>
-        <w:rPr>
-          <w:rFonts w:hint="cs"/>
-          <w:sz w:val="20"/>
-          <w:szCs w:val="20"/>
-          <w:rtl/>
-        </w:rPr>
-        <w:t xml:space="preserve"> הן: </w:t>
-      </w:r>
-      <w:proofErr w:type="spellStart"/>
-      <w:r>
-        <w:rPr>
-          <w:sz w:val="20"/>
-          <w:szCs w:val="20"/>
-        </w:rPr>
-        <w:t>AlbumForm</w:t>
-      </w:r>
-      <w:proofErr w:type="spellEnd"/>
-      <w:r>
-        <w:rPr>
-          <w:sz w:val="20"/>
-          <w:szCs w:val="20"/>
-        </w:rPr>
-        <w:t xml:space="preserve">, </w:t>
-      </w:r>
-      <w:proofErr w:type="spellStart"/>
-      <w:r>
-        <w:rPr>
-          <w:sz w:val="20"/>
-          <w:szCs w:val="20"/>
-        </w:rPr>
-        <w:t>AlbumsForm</w:t>
-      </w:r>
-      <w:proofErr w:type="spellEnd"/>
-      <w:r>
-        <w:rPr>
-          <w:sz w:val="20"/>
-          <w:szCs w:val="20"/>
-        </w:rPr>
-        <w:t xml:space="preserve">, </w:t>
-      </w:r>
-      <w:proofErr w:type="spellStart"/>
-      <w:r>
-        <w:rPr>
-          <w:sz w:val="20"/>
-          <w:szCs w:val="20"/>
-        </w:rPr>
-        <w:t>EventsForm</w:t>
-      </w:r>
-      <w:proofErr w:type="spellEnd"/>
-      <w:r>
-        <w:rPr>
-          <w:sz w:val="20"/>
-          <w:szCs w:val="20"/>
-        </w:rPr>
-        <w:t xml:space="preserve">, </w:t>
-      </w:r>
-      <w:proofErr w:type="spellStart"/>
-      <w:r>
-        <w:rPr>
-          <w:sz w:val="20"/>
-          <w:szCs w:val="20"/>
-        </w:rPr>
-        <w:t>FriendsForm</w:t>
-      </w:r>
-      <w:proofErr w:type="spellEnd"/>
-      <w:r>
-        <w:rPr>
-          <w:sz w:val="20"/>
-          <w:szCs w:val="20"/>
-        </w:rPr>
-        <w:t xml:space="preserve">, </w:t>
-      </w:r>
-      <w:proofErr w:type="spellStart"/>
-      <w:r>
-        <w:rPr>
-          <w:sz w:val="20"/>
-          <w:szCs w:val="20"/>
-        </w:rPr>
-        <w:t>GroupsForm</w:t>
-      </w:r>
-      <w:proofErr w:type="spellEnd"/>
-      <w:r>
-        <w:rPr>
-          <w:sz w:val="20"/>
-          <w:szCs w:val="20"/>
-        </w:rPr>
-        <w:t xml:space="preserve">, </w:t>
-      </w:r>
-      <w:proofErr w:type="spellStart"/>
-      <w:r>
-        <w:rPr>
-          <w:sz w:val="20"/>
-          <w:szCs w:val="20"/>
-        </w:rPr>
-        <w:t>PostsForm</w:t>
-      </w:r>
-      <w:proofErr w:type="spellEnd"/>
-      <w:r>
-        <w:rPr>
-          <w:sz w:val="20"/>
-          <w:szCs w:val="20"/>
-        </w:rPr>
-        <w:t xml:space="preserve">, </w:t>
-      </w:r>
-      <w:proofErr w:type="spellStart"/>
-      <w:r>
-        <w:rPr>
-          <w:sz w:val="20"/>
-          <w:szCs w:val="20"/>
-        </w:rPr>
-        <w:t>MainForm</w:t>
-      </w:r>
-      <w:proofErr w:type="spellEnd"/>
-      <w:r>
-        <w:rPr>
-          <w:rFonts w:hint="cs"/>
-          <w:sz w:val="20"/>
-          <w:szCs w:val="20"/>
-          <w:rtl/>
-        </w:rPr>
-        <w:t>.</w:t>
-      </w:r>
-    </w:p>
-    <w:p>
-      <w:pPr>
-        <w:rPr>
-          <w:sz w:val="20"/>
-          <w:szCs w:val="20"/>
-          <w:rtl/>
-        </w:rPr>
-      </w:pPr>
-      <w:r>
-        <w:rPr>
-          <w:rFonts w:hint="cs"/>
-          <w:sz w:val="20"/>
-          <w:szCs w:val="20"/>
-          <w:rtl/>
-        </w:rPr>
-        <w:lastRenderedPageBreak/>
-        <w:t>המקבילה ל-</w:t>
-      </w:r>
-      <w:proofErr w:type="spellStart"/>
-      <w:r>
-        <w:rPr>
-          <w:sz w:val="20"/>
-          <w:szCs w:val="20"/>
-        </w:rPr>
-        <w:t>ConcreteCreator</w:t>
-      </w:r>
-      <w:proofErr w:type="spellEnd"/>
-      <w:r>
-        <w:rPr>
-          <w:rFonts w:hint="cs"/>
-          <w:sz w:val="20"/>
-          <w:szCs w:val="20"/>
-          <w:rtl/>
-        </w:rPr>
-        <w:t xml:space="preserve"> היא: </w:t>
-      </w:r>
-      <w:proofErr w:type="spellStart"/>
-      <w:r>
-        <w:rPr>
-          <w:sz w:val="20"/>
-          <w:szCs w:val="20"/>
-        </w:rPr>
-        <w:t>Form</w:t>
-      </w:r>
-      <w:r>
-        <w:rPr>
-          <w:sz w:val="20"/>
-          <w:szCs w:val="20"/>
-        </w:rPr>
-        <w:t>Factory</w:t>
-      </w:r>
-      <w:proofErr w:type="spellEnd"/>
-    </w:p>
-    <w:p>
-      <w:pPr>
-        <w:rPr>
-          <w:rtl/>
-        </w:rPr>
-      </w:pPr>
-    </w:p>
-    <w:p>
-      <w:pPr>
-        <w:pStyle w:val="Heading3"/>
-        <w:rPr>
-          <w:rtl/>
-        </w:rPr>
-      </w:pPr>
-      <w:r>
-        <w:rPr>
-          <w:rFonts w:hint="cs"/>
-          <w:rtl/>
-        </w:rPr>
-        <w:t xml:space="preserve">תבנית מס' 3 </w:t>
-      </w:r>
-      <w:r>
-        <w:rPr>
-          <w:rtl/>
-        </w:rPr>
-        <w:t>–</w:t>
-      </w:r>
-      <w:r>
-        <w:rPr>
-          <w:rFonts w:hint="cs"/>
-          <w:rtl/>
-        </w:rPr>
-        <w:t xml:space="preserve"> [</w:t>
-      </w:r>
-      <w:r>
-        <w:rPr>
-          <w:rFonts w:hint="cs"/>
-        </w:rPr>
-        <w:t>F</w:t>
-      </w:r>
-      <w:r>
-        <w:t>acade</w:t>
-      </w:r>
-      <w:r>
-        <w:rPr>
-          <w:rFonts w:hint="cs"/>
-          <w:rtl/>
-        </w:rPr>
-        <w:t>]</w:t>
-      </w:r>
-    </w:p>
-    <w:p>
-      <w:pPr>
-        <w:numPr>
-          <w:ilvl w:val="0"/>
-          <w:numId w:val="1"/>
-        </w:numPr>
-        <w:spacing w:after="0" w:line="240" w:lineRule="auto"/>
-        <w:ind w:right="0"/>
-      </w:pPr>
-      <w:r>
-        <w:rPr>
-          <w:rFonts w:hint="cs"/>
-          <w:rtl/>
-        </w:rPr>
-        <w:t>סיבת הבחירה / שימוש בתבנית:</w:t>
-      </w:r>
-    </w:p>
-    <w:p>
-      <w:pPr>
-        <w:spacing w:after="0" w:line="240" w:lineRule="auto"/>
-        <w:ind w:right="720"/>
-      </w:pPr>
-      <w:r>
-        <w:rPr>
-          <w:rFonts w:hint="cs"/>
-          <w:rtl/>
-        </w:rPr>
-        <w:t xml:space="preserve">ה </w:t>
-      </w:r>
-      <w:r>
-        <w:rPr>
-          <w:rFonts w:hint="cs"/>
-        </w:rPr>
-        <w:t>UI</w:t>
-      </w:r>
-      <w:r>
-        <w:rPr>
-          <w:rFonts w:hint="cs"/>
-          <w:rtl/>
-        </w:rPr>
-        <w:t xml:space="preserve"> ביצע הרבה לוגיקה שנלקחה מהמנוע ועובדה כדי שתוכל להציג למשתמש את הפלט, לכן השתמשנו ב </w:t>
-      </w:r>
-      <w:r>
-        <w:rPr>
-          <w:rFonts w:hint="cs"/>
-        </w:rPr>
-        <w:t>F</w:t>
-      </w:r>
-      <w:r>
-        <w:t>acade</w:t>
-      </w:r>
-      <w:r>
-        <w:rPr>
-          <w:rFonts w:hint="cs"/>
-          <w:rtl/>
-        </w:rPr>
-        <w:t xml:space="preserve"> בכדי שיבצע את החישוב הנ"ל לפני שהוא מגיע ל</w:t>
-      </w:r>
-      <w:r>
-        <w:rPr>
-          <w:rFonts w:hint="cs"/>
-        </w:rPr>
-        <w:t>UI</w:t>
-      </w:r>
-      <w:r>
-        <w:rPr>
-          <w:rFonts w:hint="cs"/>
-          <w:rtl/>
-        </w:rPr>
-        <w:t xml:space="preserve"> ובכך ה</w:t>
-      </w:r>
-      <w:r>
-        <w:rPr>
-          <w:rFonts w:hint="cs"/>
-        </w:rPr>
-        <w:t>UI</w:t>
-      </w:r>
-      <w:r>
-        <w:rPr>
-          <w:rFonts w:hint="cs"/>
-          <w:rtl/>
-        </w:rPr>
-        <w:t xml:space="preserve"> יהיה נקי יותר מפעולות לוגיות.</w:t>
-      </w:r>
-      <w:r>
-        <w:rPr>
-          <w:rtl/>
-        </w:rPr>
-        <w:br/>
-      </w:r>
-    </w:p>
-    <w:p>
-      <w:pPr>
-        <w:numPr>
-          <w:ilvl w:val="0"/>
-          <w:numId w:val="1"/>
-        </w:numPr>
-        <w:spacing w:after="0" w:line="240" w:lineRule="auto"/>
-        <w:ind w:right="0"/>
-      </w:pPr>
-      <w:r>
-        <w:rPr>
-          <w:rFonts w:hint="cs"/>
-          <w:rtl/>
-        </w:rPr>
-        <w:t>אופן המימוש:</w:t>
-      </w:r>
-    </w:p>
-    <w:p>
-      <w:pPr>
-        <w:spacing w:after="0" w:line="240" w:lineRule="auto"/>
-        <w:ind w:right="720"/>
-        <w:rPr>
-          <w:rtl/>
-        </w:rPr>
-      </w:pPr>
-      <w:r>
-        <w:rPr>
-          <w:rFonts w:hint="cs"/>
-          <w:rtl/>
-        </w:rPr>
-        <w:t xml:space="preserve">המחלקה בתכליתה צריכה להכיל אוסף תמונות ויהיה ניתן לייבא ממנה </w:t>
-      </w:r>
-      <w:r>
-        <w:t>chunk</w:t>
-      </w:r>
-      <w:r>
-        <w:rPr>
-          <w:rFonts w:hint="cs"/>
-          <w:rtl/>
-        </w:rPr>
-        <w:t xml:space="preserve">-ים של תמונות. לכן נחזיק אוסף של תמונות (שנקבל מהמנוע) כך שיהיה ניתן לקבל את ה </w:t>
-      </w:r>
-      <w:r>
-        <w:t>chunk</w:t>
-      </w:r>
-      <w:r>
-        <w:rPr>
-          <w:rFonts w:hint="cs"/>
-          <w:rtl/>
-        </w:rPr>
-        <w:t xml:space="preserve"> הבא או הקודם מהמחלקה, ולבדוק האם בכלל קיים כזה. ומכאן שה</w:t>
-      </w:r>
-      <w:r>
-        <w:rPr>
-          <w:rFonts w:hint="cs"/>
-        </w:rPr>
-        <w:t>UI</w:t>
-      </w:r>
-      <w:r>
-        <w:rPr>
-          <w:rFonts w:hint="cs"/>
-          <w:rtl/>
-        </w:rPr>
-        <w:t xml:space="preserve"> לא צריך להתעסק עם חישוב ה </w:t>
-      </w:r>
-      <w:r>
-        <w:t>chunk</w:t>
-      </w:r>
-      <w:r>
-        <w:rPr>
-          <w:rFonts w:hint="cs"/>
-          <w:rtl/>
-        </w:rPr>
-        <w:t xml:space="preserve">-ים והאם קיימים בכלל, אלא הוא משתמש בהם באופן ישיר מה </w:t>
-      </w:r>
-      <w:r>
-        <w:t>Facade</w:t>
-      </w:r>
-      <w:r>
-        <w:rPr>
-          <w:rFonts w:hint="cs"/>
-          <w:rtl/>
-        </w:rPr>
-        <w:t>.</w:t>
-      </w:r>
-    </w:p>
-    <w:p>
-      <w:pPr>
-        <w:spacing w:after="0" w:line="240" w:lineRule="auto"/>
-        <w:ind w:right="720"/>
-        <w:rPr>
-          <w:color w:val="31849B" w:themeColor="accent5" w:themeShade="BF"/>
-          <w:rtl/>
-        </w:rPr>
-      </w:pPr>
-      <w:r>
-        <w:rPr>
-          <w:rFonts w:hint="cs"/>
-          <w:color w:val="31849B" w:themeColor="accent5" w:themeShade="BF"/>
-          <w:rtl/>
-        </w:rPr>
-        <w:t xml:space="preserve">* ניתן למצוא בפרויקט </w:t>
-      </w:r>
-      <w:r>
-        <w:rPr>
-          <w:color w:val="31849B" w:themeColor="accent5" w:themeShade="BF"/>
-        </w:rPr>
-        <w:t>Logic</w:t>
-      </w:r>
-      <w:r>
-        <w:rPr>
-          <w:rFonts w:hint="cs"/>
-          <w:color w:val="31849B" w:themeColor="accent5" w:themeShade="BF"/>
-          <w:rtl/>
-        </w:rPr>
-        <w:t xml:space="preserve"> -&gt; </w:t>
-      </w:r>
-      <w:proofErr w:type="spellStart"/>
-      <w:r>
-        <w:rPr>
-          <w:color w:val="31849B" w:themeColor="accent5" w:themeShade="BF"/>
-        </w:rPr>
-        <w:t>AlbumFacade</w:t>
-      </w:r>
-      <w:proofErr w:type="spellEnd"/>
-    </w:p>
-    <w:p>
-      <w:pPr>
-        <w:spacing w:after="0" w:line="240" w:lineRule="auto"/>
-        <w:ind w:right="720"/>
-      </w:pPr>
-    </w:p>
-    <w:p>
-      <w:pPr>
-        <w:numPr>
-          <w:ilvl w:val="0"/>
-          <w:numId w:val="1"/>
-        </w:numPr>
-        <w:spacing w:after="0" w:line="240" w:lineRule="auto"/>
-      </w:pPr>
-      <w:r>
-        <w:t>Sequence Diagram</w:t>
-      </w:r>
-    </w:p>
-    <w:p>
-      <w:pPr>
-        <w:spacing w:after="0" w:line="240" w:lineRule="auto"/>
-        <w:ind w:right="720"/>
-      </w:pPr>
-      <w:r>
-        <w:rPr>
-          <w:noProof/>
-        </w:rPr>
-        <w:drawing>
-          <wp:inline distT="0" distB="0" distL="0" distR="0" wp14:anchorId="6AF977AC" wp14:editId="728D7B9E">
-            <wp:extent cx="5266690" cy="3591560"/>
-            <wp:effectExtent l="0" t="0" r="0" b="8890"/>
-            <wp:docPr id="11" name="Picture 11"/>
-            <wp:cNvGraphicFramePr>
-              <a:graphicFrameLocks xmlns:a="http://schemas.openxmlformats.org/drawingml/2006/main" noChangeAspect="1"/>
-            </wp:cNvGraphicFramePr>
-            <a:graphic xmlns:a="http://schemas.openxmlformats.org/drawingml/2006/main">
-              <a:graphicData uri="http://schemas.openxmlformats.org/drawingml/2006/picture">
-                <pic:pic xmlns:pic="http://schemas.openxmlformats.org/drawingml/2006/picture">
-                  <pic:nvPicPr>
-                    <pic:cNvPr id="0" name="Picture 2"/>
-                    <pic:cNvPicPr>
-                      <a:picLocks noChangeAspect="1" noChangeArrowheads="1"/>
-                    </pic:cNvPicPr>
-                  </pic:nvPicPr>
-                  <pic:blipFill>
-                    <a:blip r:embed="rId13" cstate="print">
-                      <a:extLst>
-                        <a:ext uri="{28A0092B-C50C-407E-A947-70E740481C1C}">
-                          <a14:useLocalDpi xmlns:a14="http://schemas.microsoft.com/office/drawing/2010/main" val="0"/>
-                        </a:ext>
-                      </a:extLst>
-                    </a:blip>
-                    <a:srcRect/>
-                    <a:stretch>
-                      <a:fillRect/>
-                    </a:stretch>
-                  </pic:blipFill>
-                  <pic:spPr bwMode="auto">
-                    <a:xfrm>
-                      <a:off x="0" y="0"/>
-                      <a:ext cx="5266690" cy="3591560"/>
+                      <a:ext cx="3872680" cy="2126150"/>
                     </a:xfrm>
                     <a:prstGeom prst="rect">
                       <a:avLst/>
@@ -2078,12 +1514,60 @@
     </w:p>
     <w:p>
       <w:pPr>
-        <w:spacing w:after="0" w:line="240" w:lineRule="auto"/>
-        <w:ind w:right="720"/>
-        <w:rPr>
-          <w:rtl/>
-        </w:rPr>
-      </w:pPr>
+        <w:bidi w:val="0"/>
+        <w:spacing w:after="200"/>
+        <w:rPr>
+          <w:rtl/>
+        </w:rPr>
+      </w:pPr>
+      <w:r>
+        <w:rPr>
+          <w:rtl/>
+        </w:rPr>
+        <w:br w:type="page"/>
+      </w:r>
+    </w:p>
+    <w:p>
+      <w:pPr>
+        <w:pStyle w:val="Heading3"/>
+        <w:rPr>
+          <w:rtl/>
+        </w:rPr>
+      </w:pPr>
+    </w:p>
+    <w:p>
+      <w:pPr>
+        <w:pStyle w:val="Heading3"/>
+        <w:rPr>
+          <w:rtl/>
+        </w:rPr>
+      </w:pPr>
+      <w:r>
+        <w:rPr>
+          <w:rFonts w:hint="cs"/>
+          <w:rtl/>
+        </w:rPr>
+        <w:t xml:space="preserve">תבנית מס' 3 </w:t>
+      </w:r>
+      <w:r>
+        <w:rPr>
+          <w:rtl/>
+        </w:rPr>
+        <w:t>–</w:t>
+      </w:r>
+      <w:r>
+        <w:rPr>
+          <w:rFonts w:hint="cs"/>
+          <w:rtl/>
+        </w:rPr>
+        <w:t xml:space="preserve"> </w:t>
+      </w:r>
+      <w:r>
+        <w:rPr>
+          <w:rFonts w:hint="cs"/>
+        </w:rPr>
+        <w:t>XXX</w:t>
+      </w:r>
     </w:p>
     <w:p>
       <w:pPr>
@@ -2092,6 +1576,158 @@
           <w:numId w:val="1"/>
         </w:numPr>
         <w:spacing w:after="0" w:line="240" w:lineRule="auto"/>
+        <w:ind w:right="0"/>
+      </w:pPr>
+      <w:r>
+        <w:rPr>
+          <w:rFonts w:hint="cs"/>
+          <w:rtl/>
+        </w:rPr>
+        <w:t>סיבת הבחירה / שימוש בתבנית:</w:t>
+      </w:r>
+    </w:p>
+    <w:p>
+      <w:pPr>
+        <w:spacing w:after="0" w:line="240" w:lineRule="auto"/>
+        <w:ind w:right="720"/>
+      </w:pPr>
+      <w:r>
+        <w:rPr>
+          <w:rFonts w:hint="cs"/>
+          <w:rtl/>
+        </w:rPr>
+        <w:t>להשלים</w:t>
+      </w:r>
+      <w:r>
+        <w:rPr>
+          <w:rtl/>
+        </w:rPr>
+        <w:br/>
+      </w:r>
+    </w:p>
+    <w:p>
+      <w:pPr>
+        <w:numPr>
+          <w:ilvl w:val="0"/>
+          <w:numId w:val="1"/>
+        </w:numPr>
+        <w:spacing w:after="0" w:line="240" w:lineRule="auto"/>
+        <w:ind w:right="0"/>
+      </w:pPr>
+      <w:r>
+        <w:rPr>
+          <w:rFonts w:hint="cs"/>
+          <w:rtl/>
+        </w:rPr>
+        <w:t>אופן המימוש:</w:t>
+      </w:r>
+    </w:p>
+    <w:p>
+      <w:pPr>
+        <w:spacing w:after="0" w:line="240" w:lineRule="auto"/>
+        <w:ind w:right="720"/>
+        <w:rPr>
+          <w:rtl/>
+        </w:rPr>
+      </w:pPr>
+      <w:r>
+        <w:rPr>
+          <w:rFonts w:hint="cs"/>
+          <w:rtl/>
+        </w:rPr>
+        <w:t>להשלים</w:t>
+      </w:r>
+    </w:p>
+    <w:p>
+      <w:pPr>
+        <w:spacing w:after="0" w:line="240" w:lineRule="auto"/>
+        <w:ind w:right="720"/>
+        <w:rPr>
+          <w:color w:val="31849B" w:themeColor="accent5" w:themeShade="BF"/>
+          <w:rtl/>
+        </w:rPr>
+      </w:pPr>
+      <w:r>
+        <w:rPr>
+          <w:rFonts w:hint="cs"/>
+          <w:color w:val="31849B" w:themeColor="accent5" w:themeShade="BF"/>
+          <w:rtl/>
+        </w:rPr>
+        <w:t xml:space="preserve">* ניתן למצוא בפרויקט </w:t>
+      </w:r>
+      <w:r>
+        <w:rPr>
+          <w:color w:val="31849B" w:themeColor="accent5" w:themeShade="BF"/>
+        </w:rPr>
+        <w:t>Logic</w:t>
+      </w:r>
+      <w:r>
+        <w:rPr>
+          <w:rFonts w:hint="cs"/>
+          <w:color w:val="31849B" w:themeColor="accent5" w:themeShade="BF"/>
+          <w:rtl/>
+        </w:rPr>
+        <w:t xml:space="preserve"> -&gt; </w:t>
+      </w:r>
+      <w:proofErr w:type="spellStart"/>
+      <w:r>
+        <w:rPr>
+          <w:color w:val="31849B" w:themeColor="accent5" w:themeShade="BF"/>
+        </w:rPr>
+        <w:t>AlbumFacade</w:t>
+      </w:r>
+      <w:proofErr w:type="spellEnd"/>
+    </w:p>
+    <w:p>
+      <w:pPr>
+        <w:spacing w:after="0" w:line="240" w:lineRule="auto"/>
+        <w:ind w:right="720"/>
+      </w:pPr>
+    </w:p>
+    <w:p>
+      <w:pPr>
+        <w:numPr>
+          <w:ilvl w:val="0"/>
+          <w:numId w:val="1"/>
+        </w:numPr>
+        <w:spacing w:after="0" w:line="240" w:lineRule="auto"/>
+      </w:pPr>
+      <w:r>
+        <w:t>Sequence Diagram</w:t>
+      </w:r>
+    </w:p>
+    <w:p>
+      <w:pPr>
+        <w:spacing w:after="0" w:line="240" w:lineRule="auto"/>
+        <w:ind w:right="720"/>
+        <w:rPr>
+          <w:noProof/>
+          <w:rtl/>
+        </w:rPr>
+      </w:pPr>
+    </w:p>
+    <w:p>
+      <w:pPr>
+        <w:spacing w:after="0" w:line="240" w:lineRule="auto"/>
+        <w:ind w:right="720"/>
+      </w:pPr>
+    </w:p>
+    <w:p>
+      <w:pPr>
+        <w:spacing w:after="0" w:line="240" w:lineRule="auto"/>
+        <w:ind w:right="720"/>
+        <w:rPr>
+          <w:rtl/>
+        </w:rPr>
+      </w:pPr>
+    </w:p>
+    <w:p>
+      <w:pPr>
+        <w:numPr>
+          <w:ilvl w:val="0"/>
+          <w:numId w:val="1"/>
+        </w:numPr>
+        <w:spacing w:after="0" w:line="240" w:lineRule="auto"/>
       </w:pPr>
       <w:r>
         <w:t>Class Diagram</w:t>
@@ -2111,1230 +1747,26 @@
       </w:r>
     </w:p>
     <w:p>
-      <w:r>
-        <w:rPr>
-          <w:rFonts w:hint="cs"/>
+      <w:pPr>
+        <w:rPr>
           <w:noProof/>
-        </w:rPr>
-        <w:lastRenderedPageBreak/>
-        <w:drawing>
-          <wp:inline distT="0" distB="0" distL="0" distR="0" wp14:anchorId="6962A40B" wp14:editId="083C1E1B">
-            <wp:extent cx="5267325" cy="3248025"/>
-            <wp:effectExtent l="0" t="0" r="9525" b="9525"/>
-            <wp:docPr id="9" name="Picture 9" descr="Diagram&#10;&#10;Description automatically generated"/>
-            <wp:cNvGraphicFramePr>
-              <a:graphicFrameLocks xmlns:a="http://schemas.openxmlformats.org/drawingml/2006/main" noChangeAspect="1"/>
-            </wp:cNvGraphicFramePr>
-            <a:graphic xmlns:a="http://schemas.openxmlformats.org/drawingml/2006/main">
-              <a:graphicData uri="http://schemas.openxmlformats.org/drawingml/2006/picture">
-                <pic:pic xmlns:pic="http://schemas.openxmlformats.org/drawingml/2006/picture">
-                  <pic:nvPicPr>
-                    <pic:cNvPr id="9" name="Picture 9" descr="Diagram&#10;&#10;Description automatically generated"/>
-                    <pic:cNvPicPr>
-                      <a:picLocks noChangeAspect="1" noChangeArrowheads="1"/>
-                    </pic:cNvPicPr>
-                  </pic:nvPicPr>
-                  <pic:blipFill>
-                    <a:blip r:embed="rId14" cstate="print">
-                      <a:extLst>
-                        <a:ext uri="{28A0092B-C50C-407E-A947-70E740481C1C}">
-                          <a14:useLocalDpi xmlns:a14="http://schemas.microsoft.com/office/drawing/2010/main" val="0"/>
-                        </a:ext>
-                      </a:extLst>
-                    </a:blip>
-                    <a:srcRect/>
-                    <a:stretch>
-                      <a:fillRect/>
-                    </a:stretch>
-                  </pic:blipFill>
-                  <pic:spPr bwMode="auto">
-                    <a:xfrm>
-                      <a:off x="0" y="0"/>
-                      <a:ext cx="5267325" cy="3248025"/>
-                    </a:xfrm>
-                    <a:prstGeom prst="rect">
-                      <a:avLst/>
-                    </a:prstGeom>
-                    <a:noFill/>
-                    <a:ln>
-                      <a:noFill/>
-                    </a:ln>
-                  </pic:spPr>
-                </pic:pic>
-              </a:graphicData>
-            </a:graphic>
-          </wp:inline>
-        </w:drawing>
-      </w:r>
-    </w:p>
+          <w:rtl/>
+        </w:rPr>
+      </w:pPr>
+    </w:p>
+    <w:p/>
     <w:p>
       <w:pPr>
         <w:bidi w:val="0"/>
         <w:spacing w:after="200"/>
-      </w:pPr>
-      <w:r>
-        <w:br w:type="page"/>
-      </w:r>
-    </w:p>
-    <w:p>
-      <w:pPr>
-        <w:rPr>
-          <w:color w:val="4F81BD" w:themeColor="accent1"/>
-          <w:sz w:val="32"/>
-          <w:szCs w:val="32"/>
-          <w:u w:val="single"/>
-          <w:rtl/>
-          <w14:shadow w14:blurRad="38100" w14:dist="25400" w14:dir="5400000" w14:sx="100000" w14:sy="100000" w14:kx="0" w14:ky="0" w14:algn="ctr">
-            <w14:srgbClr w14:val="6E747A">
-              <w14:alpha w14:val="57000"/>
-            </w14:srgbClr>
-          </w14:shadow>
-          <w14:textOutline w14:w="0" w14:cap="flat" w14:cmpd="sng" w14:algn="ctr">
-            <w14:noFill/>
-            <w14:prstDash w14:val="solid"/>
-            <w14:round/>
-          </w14:textOutline>
-        </w:rPr>
-      </w:pPr>
-      <w:r>
-        <w:rPr>
-          <w:rFonts w:hint="cs"/>
-          <w:color w:val="4F81BD" w:themeColor="accent1"/>
-          <w:sz w:val="32"/>
-          <w:szCs w:val="32"/>
-          <w:u w:val="single"/>
-          <w:rtl/>
-          <w14:shadow w14:blurRad="38100" w14:dist="25400" w14:dir="5400000" w14:sx="100000" w14:sy="100000" w14:kx="0" w14:ky="0" w14:algn="ctr">
-            <w14:srgbClr w14:val="6E747A">
-              <w14:alpha w14:val="57000"/>
-            </w14:srgbClr>
-          </w14:shadow>
-          <w14:textOutline w14:w="0" w14:cap="flat" w14:cmpd="sng" w14:algn="ctr">
-            <w14:noFill/>
-            <w14:prstDash w14:val="solid"/>
-            <w14:round/>
-          </w14:textOutline>
-        </w:rPr>
-        <w:lastRenderedPageBreak/>
-        <w:t>עבודה אסינכרונית:</w:t>
-      </w:r>
-    </w:p>
-    <w:p>
-      <w:pPr>
-        <w:rPr>
-          <w:rtl/>
-        </w:rPr>
-      </w:pPr>
-      <w:r>
-        <w:rPr>
-          <w:rFonts w:hint="cs"/>
-          <w:rtl/>
-        </w:rPr>
-        <w:t xml:space="preserve">ממשנו את </w:t>
-      </w:r>
-      <w:proofErr w:type="spellStart"/>
-      <w:r>
-        <w:rPr>
-          <w:rFonts w:ascii="Consolas" w:hAnsi="Consolas"/>
-          <w:color w:val="31849B" w:themeColor="accent5" w:themeShade="BF"/>
-        </w:rPr>
-        <w:t>FacebookUserFetcher</w:t>
-      </w:r>
-      <w:proofErr w:type="spellEnd"/>
-      <w:r>
-        <w:rPr>
-          <w:rFonts w:hint="cs"/>
-          <w:color w:val="31849B" w:themeColor="accent5" w:themeShade="BF"/>
-          <w:rtl/>
-        </w:rPr>
-        <w:t xml:space="preserve"> </w:t>
-      </w:r>
-      <w:r>
-        <w:rPr>
-          <w:rFonts w:hint="cs"/>
-          <w:rtl/>
-        </w:rPr>
-        <w:t xml:space="preserve">כך שיתמוך ב </w:t>
-      </w:r>
-      <w:proofErr w:type="spellStart"/>
-      <w:r>
-        <w:t>multi threading</w:t>
-      </w:r>
-      <w:proofErr w:type="spellEnd"/>
-      <w:r>
-        <w:rPr>
-          <w:rFonts w:hint="cs"/>
-          <w:rtl/>
-        </w:rPr>
-        <w:t xml:space="preserve"> בעזרת לוקים במקומות שנראו בעייתיים מבחינת מולטי-טראדד.</w:t>
-      </w:r>
-    </w:p>
-    <w:p>
-      <w:pPr>
-        <w:rPr>
-          <w:rtl/>
-        </w:rPr>
-      </w:pPr>
-    </w:p>
-    <w:p>
-      <w:pPr>
-        <w:pStyle w:val="ListParagraph"/>
-        <w:numPr>
-          <w:ilvl w:val="0"/>
-          <w:numId w:val="12"/>
-        </w:numPr>
-      </w:pPr>
-      <w:r>
-        <w:rPr>
-          <w:rFonts w:hint="cs"/>
-          <w:rtl/>
-        </w:rPr>
-        <w:t xml:space="preserve">במחלקה </w:t>
-      </w:r>
-      <w:proofErr w:type="spellStart"/>
-      <w:r>
-        <w:rPr>
-          <w:rFonts w:ascii="Consolas" w:hAnsi="Consolas"/>
-          <w:color w:val="31849B" w:themeColor="accent5" w:themeShade="BF"/>
-        </w:rPr>
-        <w:t>AlbumsForm</w:t>
-      </w:r>
-      <w:proofErr w:type="spellEnd"/>
-      <w:r>
-        <w:rPr>
-          <w:rFonts w:hint="cs"/>
-          <w:color w:val="31849B" w:themeColor="accent5" w:themeShade="BF"/>
-          <w:rtl/>
-        </w:rPr>
-        <w:t xml:space="preserve"> </w:t>
-      </w:r>
-      <w:r>
-        <w:rPr>
-          <w:rFonts w:hint="cs"/>
-          <w:rtl/>
-        </w:rPr>
-        <w:t xml:space="preserve">ממשנו במטודה </w:t>
-      </w:r>
-      <w:proofErr w:type="spellStart"/>
-      <w:r>
-        <w:rPr>
-          <w:rFonts w:ascii="Consolas" w:hAnsi="Consolas"/>
-          <w:color w:val="E36C0A" w:themeColor="accent6" w:themeShade="BF"/>
-        </w:rPr>
-        <w:t>on</w:t>
-      </w:r>
-      <w:r>
-        <w:rPr>
-          <w:rFonts w:ascii="Consolas" w:hAnsi="Consolas"/>
-          <w:color w:val="E36C0A" w:themeColor="accent6" w:themeShade="BF"/>
-        </w:rPr>
-        <w:t>L</w:t>
-      </w:r>
-      <w:r>
-        <w:rPr>
-          <w:rFonts w:ascii="Consolas" w:hAnsi="Consolas"/>
-          <w:color w:val="E36C0A" w:themeColor="accent6" w:themeShade="BF"/>
-        </w:rPr>
-        <w:t>oad</w:t>
-      </w:r>
-      <w:proofErr w:type="spellEnd"/>
-      <w:r>
-        <w:rPr>
-          <w:rFonts w:hint="cs"/>
-          <w:color w:val="E36C0A" w:themeColor="accent6" w:themeShade="BF"/>
-          <w:rtl/>
-        </w:rPr>
-        <w:t xml:space="preserve"> </w:t>
-      </w:r>
-      <w:r>
-        <w:rPr>
-          <w:rFonts w:hint="cs"/>
-          <w:rtl/>
-        </w:rPr>
-        <w:t xml:space="preserve">את הפעלת המטודה </w:t>
-      </w:r>
-      <w:proofErr w:type="spellStart"/>
-      <w:r>
-        <w:rPr>
-          <w:rFonts w:ascii="Consolas" w:hAnsi="Consolas" w:cs="Consolas"/>
-          <w:color w:val="E36C0A" w:themeColor="accent6" w:themeShade="BF"/>
-        </w:rPr>
-        <w:t>fetchAlbumsOnLoad</w:t>
-      </w:r>
-      <w:proofErr w:type="spellEnd"/>
-      <w:r>
-        <w:rPr>
-          <w:rFonts w:ascii="Consolas" w:hAnsi="Consolas" w:hint="cs"/>
-          <w:color w:val="E36C0A" w:themeColor="accent6" w:themeShade="BF"/>
-          <w:rtl/>
-        </w:rPr>
-        <w:t xml:space="preserve"> </w:t>
-      </w:r>
-      <w:r>
-        <w:rPr>
-          <w:rFonts w:ascii="Consolas" w:hAnsi="Consolas" w:hint="cs"/>
-          <w:color w:val="E36C0A" w:themeColor="accent6" w:themeShade="BF"/>
-          <w:rtl/>
-        </w:rPr>
-        <w:t xml:space="preserve">(שורה 29) </w:t>
-      </w:r>
-      <w:r>
-        <w:rPr>
-          <w:rFonts w:ascii="Consolas" w:hAnsi="Consolas" w:hint="cs"/>
-          <w:color w:val="000000"/>
-          <w:rtl/>
-        </w:rPr>
-        <w:t>בטראד נפרד.</w:t>
-      </w:r>
-    </w:p>
-    <w:p>
-      <w:pPr>
-        <w:pStyle w:val="ListParagraph"/>
-        <w:rPr>
-          <w:rFonts w:ascii="Consolas" w:hAnsi="Consolas"/>
-          <w:color w:val="000000"/>
-          <w:rtl/>
-        </w:rPr>
-      </w:pPr>
-      <w:r>
-        <w:rPr>
-          <w:rFonts w:ascii="Consolas" w:hAnsi="Consolas" w:hint="cs"/>
-          <w:color w:val="000000"/>
-          <w:rtl/>
-        </w:rPr>
-        <w:t xml:space="preserve">המטודה פונה אל </w:t>
-      </w:r>
-      <w:proofErr w:type="spellStart"/>
-      <w:r>
-        <w:rPr>
-          <w:rFonts w:ascii="Consolas" w:hAnsi="Consolas"/>
-          <w:color w:val="31849B" w:themeColor="accent5" w:themeShade="BF"/>
-        </w:rPr>
-        <w:t>FacebookUserFetcher</w:t>
-      </w:r>
-      <w:proofErr w:type="spellEnd"/>
-      <w:r>
-        <w:rPr>
-          <w:rFonts w:hint="cs"/>
-          <w:color w:val="31849B" w:themeColor="accent5" w:themeShade="BF"/>
-          <w:rtl/>
-        </w:rPr>
-        <w:t xml:space="preserve"> </w:t>
-      </w:r>
-      <w:r>
-        <w:rPr>
-          <w:rFonts w:ascii="Consolas" w:hAnsi="Consolas" w:hint="cs"/>
-          <w:color w:val="000000"/>
-          <w:rtl/>
-        </w:rPr>
-        <w:t>במטרה לחלץ את כל האלבומים בצורה אסינכרונית</w:t>
-      </w:r>
-      <w:r>
-        <w:rPr>
-          <w:rFonts w:ascii="Consolas" w:hAnsi="Consolas" w:hint="cs"/>
-          <w:color w:val="000000"/>
-          <w:rtl/>
-        </w:rPr>
-        <w:t xml:space="preserve">, ומוסיפה אותם לתוך הרשימה המוצגת ב </w:t>
-      </w:r>
-      <w:r>
-        <w:rPr>
-          <w:rFonts w:ascii="Consolas" w:hAnsi="Consolas" w:hint="cs"/>
-          <w:color w:val="000000"/>
-        </w:rPr>
-        <w:t>UI</w:t>
-      </w:r>
-      <w:r>
-        <w:rPr>
-          <w:rFonts w:ascii="Consolas" w:hAnsi="Consolas" w:hint="cs"/>
-          <w:color w:val="000000"/>
-          <w:rtl/>
-        </w:rPr>
-        <w:t>,</w:t>
-      </w:r>
-      <w:r>
-        <w:rPr>
-          <w:rFonts w:ascii="Consolas" w:hAnsi="Consolas" w:hint="cs"/>
-          <w:color w:val="000000"/>
-          <w:rtl/>
-        </w:rPr>
-        <w:t xml:space="preserve"> </w:t>
-      </w:r>
-      <w:r>
-        <w:rPr>
-          <w:rFonts w:ascii="Consolas" w:hAnsi="Consolas" w:hint="cs"/>
-          <w:color w:val="000000"/>
-          <w:rtl/>
-        </w:rPr>
-        <w:t>כדי לא</w:t>
-      </w:r>
-      <w:r>
-        <w:rPr>
-          <w:rFonts w:ascii="Consolas" w:hAnsi="Consolas" w:hint="cs"/>
-          <w:color w:val="000000"/>
-          <w:rtl/>
-        </w:rPr>
-        <w:t xml:space="preserve"> לפגוע בחווית המשתמש</w:t>
-      </w:r>
-      <w:r>
-        <w:rPr>
-          <w:rFonts w:ascii="Consolas" w:hAnsi="Consolas" w:hint="cs"/>
-          <w:color w:val="000000"/>
-          <w:rtl/>
-        </w:rPr>
-        <w:t xml:space="preserve"> </w:t>
-      </w:r>
-      <w:r>
-        <w:rPr>
-          <w:rFonts w:ascii="Consolas" w:hAnsi="Consolas" w:hint="cs"/>
-          <w:color w:val="000000"/>
-          <w:rtl/>
-        </w:rPr>
-        <w:t>כיוון שפעולה זו לוקחת זמן</w:t>
-      </w:r>
-      <w:r>
-        <w:rPr>
-          <w:rFonts w:ascii="Consolas" w:hAnsi="Consolas" w:hint="cs"/>
-          <w:color w:val="000000"/>
-          <w:rtl/>
-        </w:rPr>
-        <w:t>.</w:t>
-      </w:r>
-    </w:p>
-    <w:p>
-      <w:pPr>
-        <w:rPr>
-          <w:rtl/>
-        </w:rPr>
-      </w:pPr>
-    </w:p>
-    <w:p>
-      <w:pPr>
-        <w:pStyle w:val="ListParagraph"/>
-        <w:numPr>
-          <w:ilvl w:val="0"/>
-          <w:numId w:val="12"/>
-        </w:numPr>
-      </w:pPr>
-      <w:r>
-        <w:rPr>
-          <w:rFonts w:hint="cs"/>
-          <w:rtl/>
-        </w:rPr>
-        <w:t xml:space="preserve">במחלקה </w:t>
-      </w:r>
-      <w:proofErr w:type="spellStart"/>
-      <w:r>
-        <w:rPr>
-          <w:rFonts w:ascii="Consolas" w:hAnsi="Consolas"/>
-          <w:color w:val="31849B" w:themeColor="accent5" w:themeShade="BF"/>
-        </w:rPr>
-        <w:t>EventsForm</w:t>
-      </w:r>
-      <w:proofErr w:type="spellEnd"/>
-      <w:r>
-        <w:rPr>
-          <w:rFonts w:hint="cs"/>
-          <w:color w:val="31849B" w:themeColor="accent5" w:themeShade="BF"/>
-          <w:rtl/>
-        </w:rPr>
-        <w:t xml:space="preserve"> </w:t>
-      </w:r>
-      <w:r>
-        <w:rPr>
-          <w:rFonts w:hint="cs"/>
-          <w:rtl/>
-        </w:rPr>
-        <w:t xml:space="preserve">ממשנו במטודה </w:t>
-      </w:r>
-      <w:proofErr w:type="spellStart"/>
-      <w:r>
-        <w:rPr>
-          <w:rFonts w:ascii="Consolas" w:hAnsi="Consolas"/>
-          <w:color w:val="E36C0A" w:themeColor="accent6" w:themeShade="BF"/>
-        </w:rPr>
-        <w:t>on</w:t>
-      </w:r>
-      <w:r>
-        <w:rPr>
-          <w:rFonts w:ascii="Consolas" w:hAnsi="Consolas"/>
-          <w:color w:val="E36C0A" w:themeColor="accent6" w:themeShade="BF"/>
-        </w:rPr>
-        <w:t>L</w:t>
-      </w:r>
-      <w:r>
-        <w:rPr>
-          <w:rFonts w:ascii="Consolas" w:hAnsi="Consolas"/>
-          <w:color w:val="E36C0A" w:themeColor="accent6" w:themeShade="BF"/>
-        </w:rPr>
-        <w:t>oad</w:t>
-      </w:r>
-      <w:proofErr w:type="spellEnd"/>
-      <w:r>
-        <w:rPr>
-          <w:rFonts w:hint="cs"/>
-          <w:rtl/>
-        </w:rPr>
-        <w:t xml:space="preserve"> את</w:t>
-      </w:r>
-      <w:r>
-        <w:rPr>
-          <w:rFonts w:hint="cs"/>
-          <w:rtl/>
-        </w:rPr>
-        <w:t xml:space="preserve"> הפעלת </w:t>
-      </w:r>
-      <w:proofErr w:type="spellStart"/>
-      <w:r>
-        <w:rPr>
-          <w:rFonts w:ascii="Consolas" w:hAnsi="Consolas" w:cs="Consolas"/>
-          <w:color w:val="E36C0A" w:themeColor="accent6" w:themeShade="BF"/>
-        </w:rPr>
-        <w:t>fetch</w:t>
-      </w:r>
-      <w:r>
-        <w:rPr>
-          <w:rFonts w:ascii="Consolas" w:hAnsi="Consolas" w:cs="Consolas"/>
-          <w:color w:val="E36C0A" w:themeColor="accent6" w:themeShade="BF"/>
-        </w:rPr>
-        <w:t>Event</w:t>
-      </w:r>
-      <w:r>
-        <w:rPr>
-          <w:rFonts w:ascii="Consolas" w:hAnsi="Consolas" w:cs="Consolas"/>
-          <w:color w:val="E36C0A" w:themeColor="accent6" w:themeShade="BF"/>
-        </w:rPr>
-        <w:t>sOnLoad</w:t>
-      </w:r>
-      <w:proofErr w:type="spellEnd"/>
-      <w:r>
-        <w:rPr>
-          <w:rFonts w:ascii="Consolas" w:hAnsi="Consolas" w:cs="Consolas" w:hint="cs"/>
-          <w:color w:val="E36C0A" w:themeColor="accent6" w:themeShade="BF"/>
-          <w:rtl/>
-        </w:rPr>
-        <w:t xml:space="preserve"> </w:t>
-      </w:r>
-      <w:r>
-        <w:rPr>
-          <w:rFonts w:ascii="Consolas" w:hAnsi="Consolas" w:hint="cs"/>
-          <w:color w:val="E36C0A" w:themeColor="accent6" w:themeShade="BF"/>
-          <w:rtl/>
-        </w:rPr>
-        <w:t>(שורה 29)</w:t>
-      </w:r>
-      <w:r>
-        <w:rPr>
-          <w:rFonts w:hint="cs"/>
-          <w:rtl/>
-        </w:rPr>
-        <w:t>.</w:t>
-      </w:r>
-    </w:p>
-    <w:p>
-      <w:pPr>
-        <w:pStyle w:val="ListParagraph"/>
-        <w:rPr>
-          <w:rtl/>
-        </w:rPr>
-      </w:pPr>
-      <w:r>
-        <w:rPr>
-          <w:rFonts w:hint="cs"/>
-          <w:rtl/>
-        </w:rPr>
-        <w:t>שם ממשנו את לקיחת המידע אודות סוג ה</w:t>
-      </w:r>
-      <w:r>
-        <w:t>event</w:t>
-      </w:r>
-      <w:r>
-        <w:rPr>
-          <w:rFonts w:hint="cs"/>
-          <w:rtl/>
-        </w:rPr>
-        <w:t xml:space="preserve"> הרצוי, </w:t>
-      </w:r>
-      <w:r>
-        <w:rPr>
-          <w:rFonts w:hint="cs"/>
-          <w:rtl/>
-        </w:rPr>
-        <w:t>ופננינו אל</w:t>
-      </w:r>
-      <w:r>
-        <w:rPr>
-          <w:rFonts w:hint="cs"/>
-          <w:rtl/>
-        </w:rPr>
-        <w:t xml:space="preserve"> </w:t>
-      </w:r>
-      <w:proofErr w:type="spellStart"/>
-      <w:r>
-        <w:rPr>
-          <w:rFonts w:ascii="Consolas" w:hAnsi="Consolas"/>
-          <w:color w:val="31849B" w:themeColor="accent5" w:themeShade="BF"/>
-        </w:rPr>
-        <w:t>FacebookUserFetcher</w:t>
-      </w:r>
-      <w:proofErr w:type="spellEnd"/>
-      <w:r>
-        <w:rPr>
-          <w:rFonts w:hint="cs"/>
-          <w:color w:val="31849B" w:themeColor="accent5" w:themeShade="BF"/>
-          <w:rtl/>
-        </w:rPr>
-        <w:t xml:space="preserve"> </w:t>
-      </w:r>
-      <w:r>
-        <w:rPr>
-          <w:rFonts w:hint="cs"/>
-          <w:rtl/>
-        </w:rPr>
-        <w:t xml:space="preserve">בכדי לקבל את כל ה </w:t>
-      </w:r>
-      <w:r>
-        <w:t>events</w:t>
-      </w:r>
-      <w:r>
-        <w:rPr>
-          <w:rFonts w:hint="cs"/>
-          <w:rtl/>
-        </w:rPr>
-        <w:t xml:space="preserve"> הללו</w:t>
-      </w:r>
-      <w:r>
-        <w:rPr>
-          <w:rFonts w:hint="cs"/>
-          <w:rtl/>
-        </w:rPr>
-        <w:t>,</w:t>
-      </w:r>
-      <w:r>
-        <w:rPr>
-          <w:rFonts w:hint="cs"/>
-          <w:rtl/>
-        </w:rPr>
-        <w:t xml:space="preserve"> ושינינו את ה </w:t>
-      </w:r>
-      <w:proofErr w:type="spellStart"/>
-      <w:r>
-        <w:rPr>
-          <w:rFonts w:hint="cs"/>
-        </w:rPr>
-        <w:t>D</w:t>
-      </w:r>
-      <w:r>
-        <w:t>ataSource</w:t>
-      </w:r>
-      <w:proofErr w:type="spellEnd"/>
-      <w:r>
-        <w:rPr>
-          <w:rFonts w:hint="cs"/>
-          <w:rtl/>
-        </w:rPr>
-        <w:t xml:space="preserve"> כדי לבצע </w:t>
-      </w:r>
-      <w:r>
-        <w:t>binding</w:t>
-      </w:r>
-      <w:r>
-        <w:rPr>
-          <w:rFonts w:hint="cs"/>
-          <w:rtl/>
-        </w:rPr>
-        <w:t xml:space="preserve"> חדש </w:t>
-      </w:r>
-      <w:r>
-        <w:rPr>
-          <w:rFonts w:hint="cs"/>
-          <w:rtl/>
-        </w:rPr>
-        <w:t xml:space="preserve">בהתאם ל </w:t>
-      </w:r>
-      <w:r>
-        <w:t>events</w:t>
-      </w:r>
-      <w:r>
-        <w:rPr>
-          <w:rFonts w:hint="cs"/>
-          <w:rtl/>
-        </w:rPr>
-        <w:t xml:space="preserve"> החדשים.</w:t>
-      </w:r>
-    </w:p>
-    <w:p>
-      <w:pPr>
-        <w:pStyle w:val="ListParagraph"/>
-        <w:rPr>
-          <w:rtl/>
-        </w:rPr>
-      </w:pPr>
-      <w:r>
-        <w:rPr>
-          <w:rFonts w:hint="cs"/>
-          <w:rtl/>
-        </w:rPr>
-        <w:t xml:space="preserve">בנוסף השתמשנו באירוע שמודיע ברגע שמשנים את סוג ה </w:t>
-      </w:r>
-      <w:r>
-        <w:t>event</w:t>
-      </w:r>
-      <w:r>
-        <w:rPr>
-          <w:rFonts w:hint="cs"/>
-          <w:rtl/>
-        </w:rPr>
-        <w:t xml:space="preserve"> ושם נבצע את אותה הפעולה כמו ב </w:t>
-      </w:r>
-      <w:proofErr w:type="spellStart"/>
-      <w:r>
-        <w:rPr>
-          <w:rFonts w:ascii="Consolas" w:hAnsi="Consolas"/>
-        </w:rPr>
-        <w:t>on</w:t>
-      </w:r>
-      <w:r>
-        <w:rPr>
-          <w:rFonts w:ascii="Consolas" w:hAnsi="Consolas"/>
-        </w:rPr>
-        <w:t>L</w:t>
-      </w:r>
-      <w:r>
-        <w:rPr>
-          <w:rFonts w:ascii="Consolas" w:hAnsi="Consolas"/>
-        </w:rPr>
-        <w:t>oad</w:t>
-      </w:r>
-      <w:proofErr w:type="spellEnd"/>
-      <w:r>
-        <w:rPr>
-          <w:rFonts w:hint="cs"/>
-          <w:rtl/>
-        </w:rPr>
-        <w:t>.</w:t>
-      </w:r>
-    </w:p>
-    <w:p>
-      <w:pPr>
-        <w:pStyle w:val="ListParagraph"/>
-      </w:pPr>
-      <w:r>
-        <w:rPr>
-          <w:rFonts w:hint="cs"/>
-          <w:rtl/>
-        </w:rPr>
-        <w:t>כנ"ל ממשנו בצורה אסינכרונית כיוון שפנייה לשרתים ואסיפת המידעים מהם לוקחת זמן יקר בו המשתמש לא יכול לבצע שום דבר.</w:t>
-      </w:r>
-    </w:p>
-    <w:p>
-      <w:pPr>
-        <w:pStyle w:val="ListParagraph"/>
-        <w:rPr>
-          <w:rtl/>
-        </w:rPr>
-      </w:pPr>
-    </w:p>
-    <w:p>
-      <w:pPr>
-        <w:rPr>
-          <w:color w:val="4F81BD" w:themeColor="accent1"/>
-          <w:sz w:val="32"/>
-          <w:szCs w:val="32"/>
-          <w:u w:val="single"/>
-          <w:rtl/>
-          <w14:shadow w14:blurRad="38100" w14:dist="25400" w14:dir="5400000" w14:sx="100000" w14:sy="100000" w14:kx="0" w14:ky="0" w14:algn="ctr">
-            <w14:srgbClr w14:val="6E747A">
-              <w14:alpha w14:val="57000"/>
-            </w14:srgbClr>
-          </w14:shadow>
-          <w14:textOutline w14:w="0" w14:cap="flat" w14:cmpd="sng" w14:algn="ctr">
-            <w14:noFill/>
-            <w14:prstDash w14:val="solid"/>
-            <w14:round/>
-          </w14:textOutline>
-        </w:rPr>
-      </w:pPr>
-      <w:r>
-        <w:rPr>
-          <w:rFonts w:hint="cs"/>
-          <w:color w:val="4F81BD" w:themeColor="accent1"/>
-          <w:sz w:val="32"/>
-          <w:szCs w:val="32"/>
-          <w:u w:val="single"/>
-          <w:rtl/>
-          <w14:shadow w14:blurRad="38100" w14:dist="25400" w14:dir="5400000" w14:sx="100000" w14:sy="100000" w14:kx="0" w14:ky="0" w14:algn="ctr">
-            <w14:srgbClr w14:val="6E747A">
-              <w14:alpha w14:val="57000"/>
-            </w14:srgbClr>
-          </w14:shadow>
-          <w14:textOutline w14:w="0" w14:cap="flat" w14:cmpd="sng" w14:algn="ctr">
-            <w14:noFill/>
-            <w14:prstDash w14:val="solid"/>
-            <w14:round/>
-          </w14:textOutline>
-        </w:rPr>
-        <w:t xml:space="preserve">עבודה </w:t>
-      </w:r>
-      <w:r>
-        <w:rPr>
-          <w:rFonts w:hint="cs"/>
-          <w:color w:val="4F81BD" w:themeColor="accent1"/>
-          <w:sz w:val="32"/>
-          <w:szCs w:val="32"/>
-          <w:u w:val="single"/>
-          <w:rtl/>
-          <w14:shadow w14:blurRad="38100" w14:dist="25400" w14:dir="5400000" w14:sx="100000" w14:sy="100000" w14:kx="0" w14:ky="0" w14:algn="ctr">
-            <w14:srgbClr w14:val="6E747A">
-              <w14:alpha w14:val="57000"/>
-            </w14:srgbClr>
-          </w14:shadow>
-          <w14:textOutline w14:w="0" w14:cap="flat" w14:cmpd="sng" w14:algn="ctr">
-            <w14:noFill/>
-            <w14:prstDash w14:val="solid"/>
-            <w14:round/>
-          </w14:textOutline>
-        </w:rPr>
-        <w:t xml:space="preserve">עם </w:t>
-      </w:r>
-      <w:r>
-        <w:rPr>
-          <w:color w:val="4F81BD" w:themeColor="accent1"/>
-          <w:sz w:val="32"/>
-          <w:szCs w:val="32"/>
-          <w:u w:val="single"/>
-          <w14:shadow w14:blurRad="38100" w14:dist="25400" w14:dir="5400000" w14:sx="100000" w14:sy="100000" w14:kx="0" w14:ky="0" w14:algn="ctr">
-            <w14:srgbClr w14:val="6E747A">
-              <w14:alpha w14:val="57000"/>
-            </w14:srgbClr>
-          </w14:shadow>
-          <w14:textOutline w14:w="0" w14:cap="flat" w14:cmpd="sng" w14:algn="ctr">
-            <w14:noFill/>
-            <w14:prstDash w14:val="solid"/>
-            <w14:round/>
-          </w14:textOutline>
-        </w:rPr>
-        <w:t>Data Binding</w:t>
-      </w:r>
-      <w:r>
-        <w:rPr>
-          <w:rFonts w:hint="cs"/>
-          <w:color w:val="4F81BD" w:themeColor="accent1"/>
-          <w:sz w:val="32"/>
-          <w:szCs w:val="32"/>
-          <w:u w:val="single"/>
-          <w:rtl/>
-          <w14:shadow w14:blurRad="38100" w14:dist="25400" w14:dir="5400000" w14:sx="100000" w14:sy="100000" w14:kx="0" w14:ky="0" w14:algn="ctr">
-            <w14:srgbClr w14:val="6E747A">
-              <w14:alpha w14:val="57000"/>
-            </w14:srgbClr>
-          </w14:shadow>
-          <w14:textOutline w14:w="0" w14:cap="flat" w14:cmpd="sng" w14:algn="ctr">
-            <w14:noFill/>
-            <w14:prstDash w14:val="solid"/>
-            <w14:round/>
-          </w14:textOutline>
-        </w:rPr>
-        <w:t>:</w:t>
-      </w:r>
-    </w:p>
-    <w:p>
-      <w:pPr>
-        <w:pStyle w:val="ListParagraph"/>
-        <w:numPr>
-          <w:ilvl w:val="0"/>
-          <w:numId w:val="12"/>
-        </w:numPr>
-      </w:pPr>
-      <w:r>
-        <w:rPr>
-          <w:rFonts w:hint="cs"/>
-          <w:rtl/>
-        </w:rPr>
-        <w:t xml:space="preserve">במחלקה </w:t>
-      </w:r>
-      <w:proofErr w:type="spellStart"/>
-      <w:r>
-        <w:rPr>
-          <w:rFonts w:ascii="Consolas" w:hAnsi="Consolas"/>
-          <w:color w:val="31849B" w:themeColor="accent5" w:themeShade="BF"/>
-        </w:rPr>
-        <w:t>EventsForm</w:t>
-      </w:r>
-      <w:proofErr w:type="spellEnd"/>
-      <w:r>
-        <w:rPr>
-          <w:rFonts w:hint="cs"/>
-          <w:rtl/>
-        </w:rPr>
-        <w:t xml:space="preserve"> </w:t>
-      </w:r>
-      <w:r>
-        <w:rPr>
-          <w:rFonts w:hint="cs"/>
-          <w:rtl/>
-        </w:rPr>
-        <w:t xml:space="preserve">השתמשנו ב </w:t>
-      </w:r>
-      <w:r>
-        <w:t>Data Bindings</w:t>
-      </w:r>
-      <w:r>
-        <w:rPr>
-          <w:rFonts w:hint="cs"/>
-          <w:rtl/>
-        </w:rPr>
-        <w:t xml:space="preserve"> בכדי לקשור את כל המידעים בטופס עם האיוונט שכרגע נבחר.</w:t>
-      </w:r>
-    </w:p>
-    <w:p>
-      <w:pPr>
-        <w:pStyle w:val="ListParagraph"/>
-        <w:rPr>
-          <w:rtl/>
-        </w:rPr>
-      </w:pPr>
-      <w:r>
-        <w:rPr>
-          <w:rFonts w:hint="cs"/>
-          <w:rtl/>
-        </w:rPr>
-        <w:t xml:space="preserve">מצבעים קריאה ל </w:t>
-      </w:r>
-      <w:proofErr w:type="spellStart"/>
-      <w:r>
-        <w:rPr>
-          <w:rFonts w:ascii="Consolas" w:hAnsi="Consolas" w:cs="Consolas"/>
-          <w:color w:val="E36C0A" w:themeColor="accent6" w:themeShade="BF"/>
-        </w:rPr>
-        <w:t>bindComponents</w:t>
-      </w:r>
-      <w:proofErr w:type="spellEnd"/>
-      <w:r>
-        <w:rPr>
-          <w:rFonts w:ascii="Consolas" w:hAnsi="Consolas" w:cs="Consolas" w:hint="cs"/>
-          <w:color w:val="E36C0A" w:themeColor="accent6" w:themeShade="BF"/>
-          <w:rtl/>
-        </w:rPr>
-        <w:t xml:space="preserve"> </w:t>
-      </w:r>
-      <w:r>
-        <w:rPr>
-          <w:rFonts w:ascii="Consolas" w:hAnsi="Consolas" w:hint="cs"/>
-          <w:color w:val="E36C0A" w:themeColor="accent6" w:themeShade="BF"/>
-          <w:rtl/>
-        </w:rPr>
-        <w:t>(שורה 38)</w:t>
-      </w:r>
-      <w:r>
-        <w:rPr>
-          <w:rFonts w:hint="cs"/>
-          <w:rtl/>
-        </w:rPr>
-        <w:t xml:space="preserve"> בכדי לבצע </w:t>
-      </w:r>
-      <w:r>
-        <w:t>Data Bindings</w:t>
-      </w:r>
-      <w:r>
-        <w:rPr>
-          <w:rFonts w:hint="cs"/>
-          <w:rtl/>
-        </w:rPr>
-        <w:t xml:space="preserve"> עם לוגיקה "מורכבת" יותר</w:t>
-      </w:r>
-      <w:r>
-        <w:rPr>
-          <w:rFonts w:hint="cs"/>
-          <w:rtl/>
-        </w:rPr>
-        <w:t xml:space="preserve"> כאשר מודיעים על </w:t>
-      </w:r>
-      <w:r>
-        <w:t>property changed</w:t>
-      </w:r>
-      <w:r>
-        <w:rPr>
-          <w:rFonts w:hint="cs"/>
-          <w:rtl/>
-        </w:rPr>
-        <w:t>.</w:t>
-      </w:r>
-    </w:p>
-    <w:p>
-      <w:pPr>
-        <w:pStyle w:val="ListParagraph"/>
-        <w:rPr>
-          <w:rtl/>
-        </w:rPr>
-      </w:pPr>
-      <w:r>
-        <w:rPr>
-          <w:rFonts w:hint="cs"/>
-          <w:rtl/>
-        </w:rPr>
-        <w:t xml:space="preserve">עבור שאר </w:t>
-      </w:r>
-      <w:r>
-        <w:rPr>
-          <w:rFonts w:hint="cs"/>
-          <w:rtl/>
-        </w:rPr>
-        <w:t>הפקדים</w:t>
-      </w:r>
-      <w:r>
-        <w:rPr>
-          <w:rFonts w:hint="cs"/>
-          <w:rtl/>
-        </w:rPr>
-        <w:t xml:space="preserve"> השתמשנו ב </w:t>
-      </w:r>
-      <w:r>
-        <w:t>binding</w:t>
-      </w:r>
-      <w:r>
-        <w:rPr>
-          <w:rFonts w:hint="cs"/>
-          <w:rtl/>
-        </w:rPr>
-        <w:t xml:space="preserve"> </w:t>
-      </w:r>
-      <w:r>
-        <w:rPr>
-          <w:rFonts w:hint="cs"/>
-          <w:rtl/>
-        </w:rPr>
-        <w:t>פשוט</w:t>
-      </w:r>
-      <w:r>
-        <w:rPr>
-          <w:rFonts w:hint="cs"/>
-          <w:rtl/>
-        </w:rPr>
-        <w:t xml:space="preserve"> דרך הפרופרטי שלהם</w:t>
-      </w:r>
-      <w:r>
-        <w:rPr>
-          <w:rFonts w:hint="cs"/>
-          <w:rtl/>
-        </w:rPr>
-        <w:t xml:space="preserve"> שמוצג </w:t>
-      </w:r>
-      <w:r>
-        <w:rPr>
-          <w:rFonts w:hint="cs"/>
-          <w:rtl/>
-        </w:rPr>
-        <w:t>ב</w:t>
-      </w:r>
-      <w:r>
-        <w:t>designer</w:t>
-      </w:r>
-      <w:r>
-        <w:rPr>
-          <w:rFonts w:hint="cs"/>
-          <w:rtl/>
-        </w:rPr>
-        <w:t>.</w:t>
-      </w:r>
-    </w:p>
-    <w:p>
-      <w:pPr>
-        <w:pStyle w:val="ListParagraph"/>
-      </w:pPr>
-      <w:r>
-        <w:rPr>
-          <w:rFonts w:hint="cs"/>
-          <w:rtl/>
-        </w:rPr>
-        <w:t xml:space="preserve">בשורות </w:t>
-      </w:r>
-      <w:r>
-        <w:rPr>
-          <w:color w:val="E36C0A" w:themeColor="accent6" w:themeShade="BF"/>
-        </w:rPr>
-        <w:t>49, 58</w:t>
-      </w:r>
-      <w:r>
-        <w:rPr>
-          <w:rFonts w:hint="cs"/>
-          <w:color w:val="E36C0A" w:themeColor="accent6" w:themeShade="BF"/>
-          <w:rtl/>
-        </w:rPr>
-        <w:t xml:space="preserve"> </w:t>
-      </w:r>
-      <w:r>
-        <w:rPr>
-          <w:rFonts w:hint="cs"/>
-          <w:rtl/>
-        </w:rPr>
-        <w:t>ניתן לראות את המטודות הללו.</w:t>
-      </w:r>
-    </w:p>
-    <w:p>
-      <w:pPr>
-        <w:pStyle w:val="ListParagraph"/>
-        <w:rPr>
-          <w:rtl/>
-        </w:rPr>
-      </w:pPr>
-    </w:p>
-    <w:p>
-      <w:pPr>
-        <w:pStyle w:val="ListParagraph"/>
-        <w:numPr>
-          <w:ilvl w:val="0"/>
-          <w:numId w:val="13"/>
-        </w:numPr>
-      </w:pPr>
-      <w:r>
-        <w:rPr>
-          <w:rFonts w:hint="cs"/>
-          <w:rtl/>
-        </w:rPr>
-        <w:t xml:space="preserve">במחלקה </w:t>
-      </w:r>
-      <w:proofErr w:type="spellStart"/>
-      <w:r>
-        <w:rPr>
-          <w:rFonts w:ascii="Consolas" w:hAnsi="Consolas"/>
-          <w:color w:val="31849B" w:themeColor="accent5" w:themeShade="BF"/>
-        </w:rPr>
-        <w:t>PostsForm</w:t>
-      </w:r>
-      <w:proofErr w:type="spellEnd"/>
-      <w:r>
-        <w:rPr>
-          <w:rFonts w:hint="cs"/>
-          <w:rtl/>
-        </w:rPr>
-        <w:t xml:space="preserve"> השתמשנו ב </w:t>
-      </w:r>
-      <w:r>
-        <w:t>Data Bindings</w:t>
-      </w:r>
-      <w:r>
-        <w:rPr>
-          <w:rFonts w:hint="cs"/>
-          <w:rtl/>
-        </w:rPr>
-        <w:t>.</w:t>
-      </w:r>
-    </w:p>
-    <w:p>
-      <w:pPr>
-        <w:pStyle w:val="ListParagraph"/>
-        <w:rPr>
-          <w:rtl/>
-        </w:rPr>
-      </w:pPr>
-      <w:r>
-        <w:rPr>
-          <w:rFonts w:hint="cs"/>
-          <w:rtl/>
-        </w:rPr>
-        <w:t xml:space="preserve">מצבעים תחילה </w:t>
-      </w:r>
-      <w:proofErr w:type="spellStart"/>
-      <w:r>
-        <w:rPr>
-          <w:rFonts w:ascii="Consolas" w:hAnsi="Consolas" w:cs="Consolas"/>
-          <w:color w:val="E36C0A" w:themeColor="accent6" w:themeShade="BF"/>
-        </w:rPr>
-        <w:t>bindComponents</w:t>
-      </w:r>
-      <w:proofErr w:type="spellEnd"/>
-      <w:r>
-        <w:rPr>
-          <w:rFonts w:ascii="Consolas" w:hAnsi="Consolas" w:cs="Consolas" w:hint="cs"/>
-          <w:color w:val="E36C0A" w:themeColor="accent6" w:themeShade="BF"/>
-          <w:rtl/>
-        </w:rPr>
-        <w:t xml:space="preserve"> </w:t>
-      </w:r>
-      <w:r>
-        <w:rPr>
-          <w:rFonts w:ascii="Consolas" w:hAnsi="Consolas" w:hint="cs"/>
-          <w:color w:val="E36C0A" w:themeColor="accent6" w:themeShade="BF"/>
-          <w:rtl/>
-        </w:rPr>
-        <w:t xml:space="preserve">(שורה 17) </w:t>
-      </w:r>
-      <w:r>
-        <w:rPr>
-          <w:rFonts w:hint="cs"/>
-          <w:rtl/>
-        </w:rPr>
-        <w:t xml:space="preserve">בכדי לבצע </w:t>
-      </w:r>
-      <w:r>
-        <w:t>Data Bindings</w:t>
-      </w:r>
-      <w:r>
-        <w:rPr>
-          <w:rFonts w:hint="cs"/>
-          <w:rtl/>
-        </w:rPr>
-        <w:t xml:space="preserve"> מורכב יותר לחלק מן המידעים שנציג</w:t>
-      </w:r>
-      <w:r>
-        <w:rPr>
-          <w:rFonts w:hint="cs"/>
-          <w:rtl/>
-        </w:rPr>
-        <w:t xml:space="preserve"> בחלק מהפקדים</w:t>
-      </w:r>
-      <w:r>
-        <w:rPr>
-          <w:rFonts w:hint="cs"/>
-          <w:rtl/>
-        </w:rPr>
-        <w:t>.</w:t>
-      </w:r>
-    </w:p>
-    <w:p>
-      <w:pPr>
-        <w:pStyle w:val="ListParagraph"/>
-      </w:pPr>
-      <w:r>
-        <w:rPr>
-          <w:rFonts w:hint="cs"/>
-          <w:rtl/>
-        </w:rPr>
-        <w:t xml:space="preserve">בשורות </w:t>
-      </w:r>
-      <w:r>
-        <w:rPr>
-          <w:color w:val="E36C0A" w:themeColor="accent6" w:themeShade="BF"/>
-        </w:rPr>
-        <w:t>30, 39</w:t>
-      </w:r>
-      <w:r>
-        <w:rPr>
-          <w:rFonts w:hint="cs"/>
-          <w:color w:val="E36C0A" w:themeColor="accent6" w:themeShade="BF"/>
-          <w:rtl/>
-        </w:rPr>
-        <w:t xml:space="preserve"> </w:t>
-      </w:r>
-      <w:r>
-        <w:rPr>
-          <w:rFonts w:hint="cs"/>
-          <w:rtl/>
-        </w:rPr>
-        <w:t>ניתן לראות את המטודות הללו.</w:t>
-      </w:r>
-    </w:p>
-    <w:p>
-      <w:pPr>
         <w:rPr>
           <w:rtl/>
         </w:rPr>
       </w:pPr>
     </w:p>
     <w:sectPr>
-      <w:headerReference w:type="default" r:id="rId15"/>
-      <w:footerReference w:type="default" r:id="rId16"/>
+      <w:headerReference w:type="default" r:id="rId13"/>
+      <w:footerReference w:type="default" r:id="rId14"/>
       <w:pgSz w:w="11906" w:h="16838"/>
       <w:pgMar w:top="825" w:right="1800" w:bottom="426" w:left="1800" w:header="142" w:footer="271" w:gutter="0"/>
       <w:cols w:space="708"/>

</xml_diff>

<commit_message>
Added Strategy Design Pattern
</commit_message>
<xml_diff>
--- a/C21 Ex03 ItamarAyalon 206024796 YanivAvrahami 302374921/C21 Ex02 Itamar 206024796 Yaniv 302374921.docx
+++ b/C21 Ex03 ItamarAyalon 206024796 YanivAvrahami 302374921/C21 Ex02 Itamar 206024796 Yaniv 302374921.docx
@@ -854,7 +854,6 @@
     <w:p>
       <w:pPr>
         <w:rPr>
-          <w:rFonts w:hint="cs"/>
           <w:rtl/>
         </w:rPr>
       </w:pPr>
@@ -1193,7 +1192,6 @@
         <w:spacing w:after="0" w:line="240" w:lineRule="auto"/>
         <w:ind w:right="720"/>
         <w:rPr>
-          <w:rFonts w:hint="cs"/>
           <w:sz w:val="20"/>
           <w:szCs w:val="20"/>
           <w:rtl/>
@@ -1240,16 +1238,7 @@
           <w:szCs w:val="20"/>
           <w:rtl/>
         </w:rPr>
-        <w:t xml:space="preserve">סה"כ </w:t>
-      </w:r>
-      <w:r>
-        <w:rPr>
-          <w:rFonts w:hint="cs"/>
-          <w:sz w:val="20"/>
-          <w:szCs w:val="20"/>
-          <w:rtl/>
-        </w:rPr>
-        <w:t xml:space="preserve">מחזירה </w:t>
+        <w:t xml:space="preserve">סה"כ מחזירה </w:t>
       </w:r>
       <w:r>
         <w:rPr>
@@ -1563,10 +1552,7 @@
         <w:t xml:space="preserve"> </w:t>
       </w:r>
       <w:r>
-        <w:rPr>
-          <w:rFonts w:hint="cs"/>
-        </w:rPr>
-        <w:t>XXX</w:t>
+        <w:t>Strategy</w:t>
       </w:r>
     </w:p>
     <w:p>
@@ -1593,10 +1579,38 @@
       </w:pPr>
       <w:r>
         <w:rPr>
-          <w:rFonts w:hint="cs"/>
-          <w:rtl/>
-        </w:rPr>
-        <w:t>להשלים</w:t>
+          <w:rFonts w:cs="Arial"/>
+          <w:rtl/>
+        </w:rPr>
+        <w:t>אם בעתיד נרצה להוסיף דרך התחברות</w:t>
+      </w:r>
+      <w:r>
+        <w:rPr>
+          <w:rFonts w:cs="Arial" w:hint="cs"/>
+          <w:rtl/>
+        </w:rPr>
+        <w:t xml:space="preserve"> </w:t>
+      </w:r>
+      <w:r>
+        <w:rPr>
+          <w:rFonts w:cs="Arial"/>
+          <w:rtl/>
+        </w:rPr>
+        <w:t xml:space="preserve">חדשה (למשל </w:t>
+      </w:r>
+      <w:r>
+        <w:rPr>
+          <w:rFonts w:cs="Arial" w:hint="cs"/>
+          <w:rtl/>
+        </w:rPr>
+        <w:t>זיהוי</w:t>
+      </w:r>
+      <w:r>
+        <w:rPr>
+          <w:rFonts w:cs="Arial"/>
+          <w:rtl/>
+        </w:rPr>
+        <w:t xml:space="preserve"> תווי פנים), אז ניצור סטרטג'י חדש להתחברות ונוסיף אותו לדרכי ההתחברות למערכת מבלי לשנות שום דבר בקוד הקיים.</w:t>
       </w:r>
       <w:r>
         <w:rPr>
@@ -1635,7 +1649,43 @@
           <w:rFonts w:hint="cs"/>
           <w:rtl/>
         </w:rPr>
-        <w:t>להשלים</w:t>
+        <w:t xml:space="preserve">יצרנו ממשק </w:t>
+      </w:r>
+      <w:proofErr w:type="spellStart"/>
+      <w:r>
+        <w:t>ILoginStrategy</w:t>
+      </w:r>
+      <w:proofErr w:type="spellEnd"/>
+      <w:r>
+        <w:rPr>
+          <w:rFonts w:hint="cs"/>
+          <w:rtl/>
+        </w:rPr>
+        <w:t xml:space="preserve"> ובו מטודה </w:t>
+      </w:r>
+      <w:proofErr w:type="spellStart"/>
+      <w:r>
+        <w:t>TryLogin</w:t>
+      </w:r>
+      <w:proofErr w:type="spellEnd"/>
+      <w:r>
+        <w:rPr>
+          <w:rFonts w:hint="cs"/>
+          <w:rtl/>
+        </w:rPr>
+        <w:t xml:space="preserve"> שמחזירה </w:t>
+      </w:r>
+      <w:proofErr w:type="spellStart"/>
+      <w:r>
+        <w:t>LoginResult</w:t>
+      </w:r>
+      <w:proofErr w:type="spellEnd"/>
+      <w:r>
+        <w:rPr>
+          <w:rFonts w:hint="cs"/>
+          <w:rtl/>
+        </w:rPr>
+        <w:t>.</w:t>
       </w:r>
     </w:p>
     <w:p>
@@ -1643,8 +1693,91 @@
         <w:spacing w:after="0" w:line="240" w:lineRule="auto"/>
         <w:ind w:right="720"/>
         <w:rPr>
+          <w:rFonts w:hint="cs"/>
+          <w:rtl/>
+        </w:rPr>
+      </w:pPr>
+      <w:r>
+        <w:rPr>
+          <w:rFonts w:hint="cs"/>
+          <w:rtl/>
+        </w:rPr>
+        <w:t xml:space="preserve">השתמשנו ברשימה </w:t>
+      </w:r>
+      <w:r>
+        <w:t>List&lt;</w:t>
+      </w:r>
+      <w:proofErr w:type="spellStart"/>
+      <w:r>
+        <w:t>ILoginStrategy</w:t>
+      </w:r>
+      <w:proofErr w:type="spellEnd"/>
+      <w:r>
+        <w:t>&gt;</w:t>
+      </w:r>
+      <w:r>
+        <w:rPr>
+          <w:rFonts w:hint="cs"/>
+          <w:rtl/>
+        </w:rPr>
+        <w:t xml:space="preserve"> שכאשר נתחבר למערכת, נפעיל את דרכי ההתחברות בסדר שמבוקש כך שנוכל לקבל התחברות אוטומטית (במידה ואפשר) עוד לפני מסך ה </w:t>
+      </w:r>
+      <w:r>
+        <w:t>login</w:t>
+      </w:r>
+      <w:r>
+        <w:rPr>
+          <w:rFonts w:hint="cs"/>
+          <w:rtl/>
+        </w:rPr>
+        <w:t xml:space="preserve"> של שם המשתמש והסיסמא.</w:t>
+      </w:r>
+    </w:p>
+    <w:p>
+      <w:pPr>
+        <w:spacing w:after="0" w:line="240" w:lineRule="auto"/>
+        <w:ind w:right="720"/>
+        <w:rPr>
+          <w:rFonts w:hint="cs"/>
+          <w:rtl/>
+        </w:rPr>
+      </w:pPr>
+      <w:r>
+        <w:rPr>
+          <w:rFonts w:hint="cs"/>
+          <w:rtl/>
+        </w:rPr>
+        <w:t xml:space="preserve">כל אלגוריתם התחברות מממש את הממשק ומוסיף אותו לרשימה (שנמצאת ב </w:t>
+      </w:r>
+      <w:proofErr w:type="spellStart"/>
+      <w:r>
+        <w:t>FacebookUserFetcher</w:t>
+      </w:r>
+      <w:proofErr w:type="spellEnd"/>
+      <w:r>
+        <w:rPr>
+          <w:rFonts w:hint="cs"/>
+          <w:rtl/>
+        </w:rPr>
+        <w:t xml:space="preserve"> דרך מטודה </w:t>
+      </w:r>
+      <w:r>
+        <w:t>Add</w:t>
+      </w:r>
+      <w:r>
+        <w:rPr>
+          <w:rFonts w:hint="cs"/>
+          <w:rtl/>
+        </w:rPr>
+        <w:t>).</w:t>
+      </w:r>
+    </w:p>
+    <w:p>
+      <w:pPr>
+        <w:spacing w:after="0" w:line="240" w:lineRule="auto"/>
+        <w:ind w:right="720"/>
+        <w:rPr>
           <w:color w:val="31849B" w:themeColor="accent5" w:themeShade="BF"/>
-          <w:rtl/>
         </w:rPr>
       </w:pPr>
       <w:r>
@@ -1669,14 +1802,130 @@
         </w:rPr>
         <w:t xml:space="preserve"> -&gt; </w:t>
       </w:r>
+      <w:r>
+        <w:rPr>
+          <w:rFonts w:hint="cs"/>
+          <w:color w:val="31849B" w:themeColor="accent5" w:themeShade="BF"/>
+          <w:rtl/>
+        </w:rPr>
+        <w:t xml:space="preserve">תיקיית </w:t>
+      </w:r>
+      <w:r>
+        <w:rPr>
+          <w:color w:val="31849B" w:themeColor="accent5" w:themeShade="BF"/>
+        </w:rPr>
+        <w:t>Strategy</w:t>
+      </w:r>
+      <w:r>
+        <w:rPr>
+          <w:rFonts w:hint="cs"/>
+          <w:color w:val="31849B" w:themeColor="accent5" w:themeShade="BF"/>
+          <w:rtl/>
+        </w:rPr>
+        <w:t>.</w:t>
+      </w:r>
+    </w:p>
+    <w:p>
+      <w:pPr>
+        <w:spacing w:after="0" w:line="240" w:lineRule="auto"/>
+        <w:ind w:right="720"/>
+        <w:rPr>
+          <w:rFonts w:hint="cs"/>
+          <w:color w:val="31849B" w:themeColor="accent5" w:themeShade="BF"/>
+          <w:rtl/>
+        </w:rPr>
+      </w:pPr>
+      <w:r>
+        <w:rPr>
+          <w:rFonts w:hint="cs"/>
+          <w:color w:val="31849B" w:themeColor="accent5" w:themeShade="BF"/>
+          <w:rtl/>
+        </w:rPr>
+        <w:t>וכן את הרשימה</w:t>
+      </w:r>
+      <w:r>
+        <w:rPr>
+          <w:rFonts w:hint="cs"/>
+          <w:color w:val="31849B" w:themeColor="accent5" w:themeShade="BF"/>
+          <w:rtl/>
+        </w:rPr>
+        <w:t xml:space="preserve"> והוספת ה </w:t>
+      </w:r>
+      <w:r>
+        <w:rPr>
+          <w:color w:val="31849B" w:themeColor="accent5" w:themeShade="BF"/>
+        </w:rPr>
+        <w:t>strategy</w:t>
+      </w:r>
+      <w:r>
+        <w:rPr>
+          <w:rFonts w:hint="cs"/>
+          <w:color w:val="31849B" w:themeColor="accent5" w:themeShade="BF"/>
+          <w:rtl/>
+        </w:rPr>
+        <w:t xml:space="preserve"> ב</w:t>
+      </w:r>
+      <w:r>
+        <w:rPr>
+          <w:rFonts w:hint="cs"/>
+          <w:color w:val="31849B" w:themeColor="accent5" w:themeShade="BF"/>
+          <w:rtl/>
+        </w:rPr>
+        <w:t>בנאי</w:t>
+      </w:r>
+      <w:r>
+        <w:rPr>
+          <w:rFonts w:hint="cs"/>
+          <w:color w:val="31849B" w:themeColor="accent5" w:themeShade="BF"/>
+          <w:rtl/>
+        </w:rPr>
+        <w:t xml:space="preserve"> </w:t>
+      </w:r>
       <w:proofErr w:type="spellStart"/>
       <w:r>
         <w:rPr>
           <w:color w:val="31849B" w:themeColor="accent5" w:themeShade="BF"/>
         </w:rPr>
-        <w:t>AlbumFacade</w:t>
+        <w:t>FacebookUserFetcher</w:t>
       </w:r>
       <w:proofErr w:type="spellEnd"/>
+      <w:r>
+        <w:rPr>
+          <w:rFonts w:hint="cs"/>
+          <w:color w:val="31849B" w:themeColor="accent5" w:themeShade="BF"/>
+          <w:rtl/>
+        </w:rPr>
+        <w:t xml:space="preserve"> שנמאצ ב</w:t>
+      </w:r>
+      <w:r>
+        <w:rPr>
+          <w:rFonts w:hint="cs"/>
+          <w:color w:val="31849B" w:themeColor="accent5" w:themeShade="BF"/>
+          <w:rtl/>
+        </w:rPr>
+        <w:t xml:space="preserve">פרויקט </w:t>
+      </w:r>
+      <w:r>
+        <w:rPr>
+          <w:rFonts w:hint="cs"/>
+          <w:color w:val="31849B" w:themeColor="accent5" w:themeShade="BF"/>
+        </w:rPr>
+        <w:t>L</w:t>
+      </w:r>
+      <w:r>
+        <w:rPr>
+          <w:color w:val="31849B" w:themeColor="accent5" w:themeShade="BF"/>
+        </w:rPr>
+        <w:t>ogic</w:t>
+      </w:r>
+      <w:r>
+        <w:rPr>
+          <w:rFonts w:hint="cs"/>
+          <w:color w:val="31849B" w:themeColor="accent5" w:themeShade="BF"/>
+          <w:rtl/>
+        </w:rPr>
+        <w:t>.</w:t>
+      </w:r>
     </w:p>
     <w:p>
       <w:pPr>
@@ -1711,6 +1960,59 @@
         <w:spacing w:after="0" w:line="240" w:lineRule="auto"/>
         <w:ind w:right="720"/>
       </w:pPr>
+      <w:r>
+        <w:rPr>
+          <w:noProof/>
+        </w:rPr>
+        <w:drawing>
+          <wp:inline distT="0" distB="0" distL="0" distR="0" wp14:anchorId="1725467E" wp14:editId="181E67F4">
+            <wp:extent cx="5267325" cy="2440305"/>
+            <wp:effectExtent l="0" t="0" r="9525" b="0"/>
+            <wp:docPr id="12" name="Picture 12"/>
+            <wp:cNvGraphicFramePr>
+              <a:graphicFrameLocks xmlns:a="http://schemas.openxmlformats.org/drawingml/2006/main" noChangeAspect="1"/>
+            </wp:cNvGraphicFramePr>
+            <a:graphic xmlns:a="http://schemas.openxmlformats.org/drawingml/2006/main">
+              <a:graphicData uri="http://schemas.openxmlformats.org/drawingml/2006/picture">
+                <pic:pic xmlns:pic="http://schemas.openxmlformats.org/drawingml/2006/picture">
+                  <pic:nvPicPr>
+                    <pic:cNvPr id="0" name="Picture 5"/>
+                    <pic:cNvPicPr>
+                      <a:picLocks noChangeAspect="1" noChangeArrowheads="1"/>
+                    </pic:cNvPicPr>
+                  </pic:nvPicPr>
+                  <pic:blipFill>
+                    <a:blip r:embed="rId13" cstate="print">
+                      <a:extLst>
+                        <a:ext uri="{28A0092B-C50C-407E-A947-70E740481C1C}">
+                          <a14:useLocalDpi xmlns:a14="http://schemas.microsoft.com/office/drawing/2010/main" val="0"/>
+                        </a:ext>
+                      </a:extLst>
+                    </a:blip>
+                    <a:srcRect/>
+                    <a:stretch>
+                      <a:fillRect/>
+                    </a:stretch>
+                  </pic:blipFill>
+                  <pic:spPr bwMode="auto">
+                    <a:xfrm>
+                      <a:off x="0" y="0"/>
+                      <a:ext cx="5267325" cy="2440305"/>
+                    </a:xfrm>
+                    <a:prstGeom prst="rect">
+                      <a:avLst/>
+                    </a:prstGeom>
+                    <a:noFill/>
+                    <a:ln>
+                      <a:noFill/>
+                    </a:ln>
+                  </pic:spPr>
+                </pic:pic>
+              </a:graphicData>
+            </a:graphic>
+          </wp:inline>
+        </w:drawing>
+      </w:r>
     </w:p>
     <w:p>
       <w:pPr>
@@ -1753,8 +2055,60 @@
           <w:rtl/>
         </w:rPr>
       </w:pPr>
-    </w:p>
-    <w:p/>
+      <w:r>
+        <w:rPr>
+          <w:noProof/>
+        </w:rPr>
+        <w:drawing>
+          <wp:inline distT="0" distB="0" distL="0" distR="0" wp14:anchorId="7767DDE9" wp14:editId="758A9C0D">
+            <wp:extent cx="5262245" cy="3029585"/>
+            <wp:effectExtent l="0" t="0" r="0" b="0"/>
+            <wp:docPr id="11" name="Picture 11"/>
+            <wp:cNvGraphicFramePr>
+              <a:graphicFrameLocks xmlns:a="http://schemas.openxmlformats.org/drawingml/2006/main" noChangeAspect="1"/>
+            </wp:cNvGraphicFramePr>
+            <a:graphic xmlns:a="http://schemas.openxmlformats.org/drawingml/2006/main">
+              <a:graphicData uri="http://schemas.openxmlformats.org/drawingml/2006/picture">
+                <pic:pic xmlns:pic="http://schemas.openxmlformats.org/drawingml/2006/picture">
+                  <pic:nvPicPr>
+                    <pic:cNvPr id="0" name="Picture 4"/>
+                    <pic:cNvPicPr>
+                      <a:picLocks noChangeAspect="1" noChangeArrowheads="1"/>
+                    </pic:cNvPicPr>
+                  </pic:nvPicPr>
+                  <pic:blipFill>
+                    <a:blip r:embed="rId14" cstate="print">
+                      <a:extLst>
+                        <a:ext uri="{28A0092B-C50C-407E-A947-70E740481C1C}">
+                          <a14:useLocalDpi xmlns:a14="http://schemas.microsoft.com/office/drawing/2010/main" val="0"/>
+                        </a:ext>
+                      </a:extLst>
+                    </a:blip>
+                    <a:srcRect/>
+                    <a:stretch>
+                      <a:fillRect/>
+                    </a:stretch>
+                  </pic:blipFill>
+                  <pic:spPr bwMode="auto">
+                    <a:xfrm>
+                      <a:off x="0" y="0"/>
+                      <a:ext cx="5262245" cy="3029585"/>
+                    </a:xfrm>
+                    <a:prstGeom prst="rect">
+                      <a:avLst/>
+                    </a:prstGeom>
+                    <a:noFill/>
+                    <a:ln>
+                      <a:noFill/>
+                    </a:ln>
+                  </pic:spPr>
+                </pic:pic>
+              </a:graphicData>
+            </a:graphic>
+          </wp:inline>
+        </w:drawing>
+      </w:r>
+    </w:p>
     <w:p>
       <w:pPr>
         <w:bidi w:val="0"/>
@@ -1765,8 +2119,8 @@
       </w:pPr>
     </w:p>
     <w:sectPr>
-      <w:headerReference w:type="default" r:id="rId13"/>
-      <w:footerReference w:type="default" r:id="rId14"/>
+      <w:headerReference w:type="default" r:id="rId15"/>
+      <w:footerReference w:type="default" r:id="rId16"/>
       <w:pgSz w:w="11906" w:h="16838"/>
       <w:pgMar w:top="825" w:right="1800" w:bottom="426" w:left="1800" w:header="142" w:footer="271" w:gutter="0"/>
       <w:cols w:space="708"/>

</xml_diff>